<commit_message>
Committing format changes to section 2
</commit_message>
<xml_diff>
--- a/specifications/deliv2/Section 2.docx
+++ b/specifications/deliv2/Section 2.docx
@@ -4,15 +4,10 @@
   <w:body>
     <w:p>
       <w:pPr>
-        <w:rPr>
-          <w:rFonts w:ascii="Times New Roman" w:hAnsi="Times New Roman" w:cs="Times New Roman"/>
-        </w:rPr>
-      </w:pPr>
-      <w:r>
-        <w:rPr>
-          <w:rFonts w:ascii="Times New Roman" w:hAnsi="Times New Roman" w:cs="Times New Roman"/>
-        </w:rPr>
-        <w:t>Section 2 Proposed Software Architecture</w:t>
+        <w:pStyle w:val="Heading1"/>
+      </w:pPr>
+      <w:r>
+        <w:t>Proposed Software Architecture</w:t>
       </w:r>
     </w:p>
     <w:p>
@@ -30,15 +25,10 @@
     </w:p>
     <w:p>
       <w:pPr>
-        <w:rPr>
-          <w:rFonts w:ascii="Times New Roman" w:hAnsi="Times New Roman" w:cs="Times New Roman"/>
-        </w:rPr>
-      </w:pPr>
-      <w:r>
-        <w:rPr>
-          <w:rFonts w:ascii="Times New Roman" w:hAnsi="Times New Roman" w:cs="Times New Roman"/>
-        </w:rPr>
-        <w:t>2.1 Overview</w:t>
+        <w:pStyle w:val="Heading2"/>
+      </w:pPr>
+      <w:r>
+        <w:t>Overview</w:t>
       </w:r>
     </w:p>
     <w:p>
@@ -183,15 +173,10 @@
     </w:p>
     <w:p>
       <w:pPr>
-        <w:rPr>
-          <w:rFonts w:ascii="Times New Roman" w:hAnsi="Times New Roman" w:cs="Times New Roman"/>
-        </w:rPr>
-      </w:pPr>
-      <w:r>
-        <w:rPr>
-          <w:rFonts w:ascii="Times New Roman" w:hAnsi="Times New Roman" w:cs="Times New Roman"/>
-        </w:rPr>
-        <w:t>2.2 Subsystem Decomposition</w:t>
+        <w:pStyle w:val="Heading2"/>
+      </w:pPr>
+      <w:r>
+        <w:t>Subsystem Decomposition</w:t>
       </w:r>
     </w:p>
     <w:p>
@@ -307,67 +292,7 @@
         <w:rPr>
           <w:rFonts w:ascii="Times New Roman" w:hAnsi="Times New Roman" w:cs="Times New Roman"/>
         </w:rPr>
-        <w:t xml:space="preserve"> The Security Management subsystem is a subsystem that authenticates the actions that a particular user is attempting to perform. The use cases that are related to the Security Management subsystems</w:t>
-      </w:r>
-      <w:r>
-        <w:rPr>
-          <w:rFonts w:ascii="Times New Roman" w:hAnsi="Times New Roman" w:cs="Times New Roman"/>
-        </w:rPr>
-        <w:t xml:space="preserve"> are </w:t>
-      </w:r>
-      <w:r>
-        <w:rPr>
-          <w:rFonts w:ascii="Times New Roman" w:hAnsi="Times New Roman" w:cs="Times New Roman"/>
-        </w:rPr>
-        <w:t>SOS02, SOS07, SOS22, SOS31 and SOS32</w:t>
-      </w:r>
-      <w:r>
-        <w:rPr>
-          <w:rFonts w:ascii="Times New Roman" w:hAnsi="Times New Roman" w:cs="Times New Roman"/>
-        </w:rPr>
-        <w:t xml:space="preserve">. </w:t>
-      </w:r>
-      <w:r>
-        <w:rPr>
-          <w:rFonts w:ascii="Times New Roman" w:hAnsi="Times New Roman" w:cs="Times New Roman"/>
-        </w:rPr>
-        <w:t>The final subsystem is the G</w:t>
-      </w:r>
-      <w:r>
-        <w:rPr>
-          <w:rFonts w:ascii="Times New Roman" w:hAnsi="Times New Roman" w:cs="Times New Roman"/>
-        </w:rPr>
-        <w:t xml:space="preserve">oogle Maps </w:t>
-      </w:r>
-      <w:r>
-        <w:rPr>
-          <w:rFonts w:ascii="Times New Roman" w:hAnsi="Times New Roman" w:cs="Times New Roman"/>
-        </w:rPr>
-        <w:t xml:space="preserve">GPS API </w:t>
-      </w:r>
-      <w:r>
-        <w:rPr>
-          <w:rFonts w:ascii="Times New Roman" w:hAnsi="Times New Roman" w:cs="Times New Roman"/>
-        </w:rPr>
-        <w:t>and it is responsible for retrieving location coordinates for events and users</w:t>
-      </w:r>
-      <w:r>
-        <w:rPr>
-          <w:rFonts w:ascii="Times New Roman" w:hAnsi="Times New Roman" w:cs="Times New Roman"/>
-        </w:rPr>
-        <w:t xml:space="preserve"> and the use cases</w:t>
-      </w:r>
-      <w:r>
-        <w:rPr>
-          <w:rFonts w:ascii="Times New Roman" w:hAnsi="Times New Roman" w:cs="Times New Roman"/>
-        </w:rPr>
-        <w:t xml:space="preserve"> that correspond to this subsystem is S</w:t>
-      </w:r>
-      <w:r>
-        <w:rPr>
-          <w:rFonts w:ascii="Times New Roman" w:hAnsi="Times New Roman" w:cs="Times New Roman"/>
-        </w:rPr>
-        <w:t>OS</w:t>
+        <w:t xml:space="preserve"> The Security Management subsystem is a subsystem that authenticates the actions that a particular user is attempting to perform. The use cases that are related to the Security Management </w:t>
       </w:r>
       <w:bookmarkStart w:id="0" w:name="_GoBack"/>
       <w:bookmarkEnd w:id="0"/>
@@ -375,6 +300,72 @@
         <w:rPr>
           <w:rFonts w:ascii="Times New Roman" w:hAnsi="Times New Roman" w:cs="Times New Roman"/>
         </w:rPr>
+        <w:t>subsystems</w:t>
+      </w:r>
+      <w:r>
+        <w:rPr>
+          <w:rFonts w:ascii="Times New Roman" w:hAnsi="Times New Roman" w:cs="Times New Roman"/>
+        </w:rPr>
+        <w:t xml:space="preserve"> are </w:t>
+      </w:r>
+      <w:r>
+        <w:rPr>
+          <w:rFonts w:ascii="Times New Roman" w:hAnsi="Times New Roman" w:cs="Times New Roman"/>
+        </w:rPr>
+        <w:t>SOS02, SOS07, SOS22, SOS31 and SOS32</w:t>
+      </w:r>
+      <w:r>
+        <w:rPr>
+          <w:rFonts w:ascii="Times New Roman" w:hAnsi="Times New Roman" w:cs="Times New Roman"/>
+        </w:rPr>
+        <w:t xml:space="preserve">. </w:t>
+      </w:r>
+      <w:r>
+        <w:rPr>
+          <w:rFonts w:ascii="Times New Roman" w:hAnsi="Times New Roman" w:cs="Times New Roman"/>
+        </w:rPr>
+        <w:t>The final subsystem is the G</w:t>
+      </w:r>
+      <w:r>
+        <w:rPr>
+          <w:rFonts w:ascii="Times New Roman" w:hAnsi="Times New Roman" w:cs="Times New Roman"/>
+        </w:rPr>
+        <w:t xml:space="preserve">oogle Maps </w:t>
+      </w:r>
+      <w:r>
+        <w:rPr>
+          <w:rFonts w:ascii="Times New Roman" w:hAnsi="Times New Roman" w:cs="Times New Roman"/>
+        </w:rPr>
+        <w:t xml:space="preserve">GPS API </w:t>
+      </w:r>
+      <w:r>
+        <w:rPr>
+          <w:rFonts w:ascii="Times New Roman" w:hAnsi="Times New Roman" w:cs="Times New Roman"/>
+        </w:rPr>
+        <w:t>and it is responsible for retrieving location coordinates for events and users</w:t>
+      </w:r>
+      <w:r>
+        <w:rPr>
+          <w:rFonts w:ascii="Times New Roman" w:hAnsi="Times New Roman" w:cs="Times New Roman"/>
+        </w:rPr>
+        <w:t xml:space="preserve"> and the use cases</w:t>
+      </w:r>
+      <w:r>
+        <w:rPr>
+          <w:rFonts w:ascii="Times New Roman" w:hAnsi="Times New Roman" w:cs="Times New Roman"/>
+        </w:rPr>
+        <w:t xml:space="preserve"> that correspond to this subsystem is S</w:t>
+      </w:r>
+      <w:r>
+        <w:rPr>
+          <w:rFonts w:ascii="Times New Roman" w:hAnsi="Times New Roman" w:cs="Times New Roman"/>
+        </w:rPr>
+        <w:t>OS</w:t>
+      </w:r>
+      <w:r>
+        <w:rPr>
+          <w:rFonts w:ascii="Times New Roman" w:hAnsi="Times New Roman" w:cs="Times New Roman"/>
+        </w:rPr>
         <w:t>10 and SOS01.</w:t>
       </w:r>
       <w:r>
@@ -382,6 +373,34 @@
           <w:rFonts w:ascii="Times New Roman" w:hAnsi="Times New Roman" w:cs="Times New Roman"/>
         </w:rPr>
         <w:t xml:space="preserve"> </w:t>
+      </w:r>
+    </w:p>
+    <w:p>
+      <w:pPr>
+        <w:pStyle w:val="Heading2"/>
+      </w:pPr>
+      <w:r>
+        <w:t>Hardware and Software Mapping</w:t>
+      </w:r>
+    </w:p>
+    <w:p>
+      <w:pPr>
+        <w:pStyle w:val="Heading2"/>
+      </w:pPr>
+      <w:r>
+        <w:t>Persistent Data Management</w:t>
+      </w:r>
+    </w:p>
+    <w:p>
+      <w:pPr>
+        <w:pStyle w:val="Heading2"/>
+        <w:rPr>
+          <w:sz w:val="22"/>
+          <w:szCs w:val="22"/>
+        </w:rPr>
+      </w:pPr>
+      <w:r>
+        <w:t>Security Management</w:t>
       </w:r>
     </w:p>
     <w:sectPr>
@@ -392,6 +411,182 @@
     </w:sectPr>
   </w:body>
 </w:document>
+</file>
+
+<file path=word/numbering.xml><?xml version="1.0" encoding="utf-8"?>
+<w:numbering xmlns:wpc="http://schemas.microsoft.com/office/word/2010/wordprocessingCanvas" xmlns:cx="http://schemas.microsoft.com/office/drawing/2014/chartex" xmlns:cx1="http://schemas.microsoft.com/office/drawing/2015/9/8/chartex" xmlns:cx2="http://schemas.microsoft.com/office/drawing/2015/10/21/chartex" xmlns:cx3="http://schemas.microsoft.com/office/drawing/2016/5/9/chartex" xmlns:cx4="http://schemas.microsoft.com/office/drawing/2016/5/10/chartex" xmlns:cx5="http://schemas.microsoft.com/office/drawing/2016/5/11/chartex" xmlns:cx6="http://schemas.microsoft.com/office/drawing/2016/5/12/chartex" xmlns:cx7="http://schemas.microsoft.com/office/drawing/2016/5/13/chartex" xmlns:cx8="http://schemas.microsoft.com/office/drawing/2016/5/14/chartex" xmlns:mc="http://schemas.openxmlformats.org/markup-compatibility/2006" xmlns:aink="http://schemas.microsoft.com/office/drawing/2016/ink" xmlns:am3d="http://schemas.microsoft.com/office/drawing/2017/model3d" xmlns:o="urn:schemas-microsoft-com:office:office" xmlns:r="http://schemas.openxmlformats.org/officeDocument/2006/relationships" xmlns:m="http://schemas.openxmlformats.org/officeDocument/2006/math" xmlns:v="urn:schemas-microsoft-com:vml" xmlns:wp14="http://schemas.microsoft.com/office/word/2010/wordprocessingDrawing" xmlns:wp="http://schemas.openxmlformats.org/drawingml/2006/wordprocessingDrawing" xmlns:w10="urn:schemas-microsoft-com:office:word" xmlns:w="http://schemas.openxmlformats.org/wordprocessingml/2006/main" xmlns:w14="http://schemas.microsoft.com/office/word/2010/wordml" xmlns:w15="http://schemas.microsoft.com/office/word/2012/wordml" xmlns:w16cid="http://schemas.microsoft.com/office/word/2016/wordml/cid" xmlns:w16se="http://schemas.microsoft.com/office/word/2015/wordml/symex" xmlns:wpg="http://schemas.microsoft.com/office/word/2010/wordprocessingGroup" xmlns:wpi="http://schemas.microsoft.com/office/word/2010/wordprocessingInk" xmlns:wne="http://schemas.microsoft.com/office/word/2006/wordml" xmlns:wps="http://schemas.microsoft.com/office/word/2010/wordprocessingShape" mc:Ignorable="w14 w15 w16se w16cid wp14">
+  <w:abstractNum w:abstractNumId="0" w15:restartNumberingAfterBreak="0">
+    <w:nsid w:val="1FF122DF"/>
+    <w:multiLevelType w:val="multilevel"/>
+    <w:tmpl w:val="19CAAC16"/>
+    <w:lvl w:ilvl="0">
+      <w:start w:val="2"/>
+      <w:numFmt w:val="decimal"/>
+      <w:pStyle w:val="Heading1"/>
+      <w:lvlText w:val="%1"/>
+      <w:lvlJc w:val="left"/>
+      <w:pPr>
+        <w:ind w:left="432" w:hanging="432"/>
+      </w:pPr>
+      <w:rPr>
+        <w:rFonts w:hint="default"/>
+      </w:rPr>
+    </w:lvl>
+    <w:lvl w:ilvl="1">
+      <w:start w:val="1"/>
+      <w:numFmt w:val="decimal"/>
+      <w:pStyle w:val="Heading2"/>
+      <w:lvlText w:val="%1.%2"/>
+      <w:lvlJc w:val="left"/>
+      <w:pPr>
+        <w:ind w:left="576" w:hanging="576"/>
+      </w:pPr>
+      <w:rPr>
+        <w:rFonts w:hint="default"/>
+      </w:rPr>
+    </w:lvl>
+    <w:lvl w:ilvl="2">
+      <w:start w:val="1"/>
+      <w:numFmt w:val="decimal"/>
+      <w:pStyle w:val="Heading3"/>
+      <w:lvlText w:val="%1.%2.%3"/>
+      <w:lvlJc w:val="left"/>
+      <w:pPr>
+        <w:ind w:left="720" w:hanging="720"/>
+      </w:pPr>
+      <w:rPr>
+        <w:rFonts w:hint="default"/>
+      </w:rPr>
+    </w:lvl>
+    <w:lvl w:ilvl="3">
+      <w:start w:val="1"/>
+      <w:numFmt w:val="decimal"/>
+      <w:pStyle w:val="Heading4"/>
+      <w:lvlText w:val="%1.%2.%3.%4"/>
+      <w:lvlJc w:val="left"/>
+      <w:pPr>
+        <w:ind w:left="864" w:hanging="864"/>
+      </w:pPr>
+      <w:rPr>
+        <w:rFonts w:hint="default"/>
+        <w:b w:val="0"/>
+        <w:bCs w:val="0"/>
+        <w:i w:val="0"/>
+        <w:iCs w:val="0"/>
+        <w:caps w:val="0"/>
+        <w:smallCaps w:val="0"/>
+        <w:strike w:val="0"/>
+        <w:dstrike w:val="0"/>
+        <w:outline w:val="0"/>
+        <w:shadow w:val="0"/>
+        <w:emboss w:val="0"/>
+        <w:imprint w:val="0"/>
+        <w:noProof w:val="0"/>
+        <w:vanish w:val="0"/>
+        <w:spacing w:val="0"/>
+        <w:kern w:val="0"/>
+        <w:position w:val="0"/>
+        <w:u w:val="none"/>
+        <w:effect w:val="none"/>
+        <w:vertAlign w:val="baseline"/>
+        <w:em w:val="none"/>
+        <w:specVanish w:val="0"/>
+        <w14:glow w14:rad="0">
+          <w14:srgbClr w14:val="000000"/>
+        </w14:glow>
+        <w14:shadow w14:blurRad="0" w14:dist="0" w14:dir="0" w14:sx="0" w14:sy="0" w14:kx="0" w14:ky="0" w14:algn="none">
+          <w14:srgbClr w14:val="000000"/>
+        </w14:shadow>
+        <w14:reflection w14:blurRad="0" w14:stA="0" w14:stPos="0" w14:endA="0" w14:endPos="0" w14:dist="0" w14:dir="0" w14:fadeDir="0" w14:sx="0" w14:sy="0" w14:kx="0" w14:ky="0" w14:algn="none"/>
+        <w14:textOutline w14:w="0" w14:cap="rnd" w14:cmpd="sng" w14:algn="ctr">
+          <w14:noFill/>
+          <w14:prstDash w14:val="solid"/>
+          <w14:bevel/>
+        </w14:textOutline>
+        <w14:scene3d>
+          <w14:camera w14:prst="orthographicFront"/>
+          <w14:lightRig w14:rig="threePt" w14:dir="t">
+            <w14:rot w14:lat="0" w14:lon="0" w14:rev="0"/>
+          </w14:lightRig>
+        </w14:scene3d>
+        <w14:props3d w14:extrusionH="0" w14:contourW="0" w14:prstMaterial="none"/>
+        <w14:ligatures w14:val="none"/>
+        <w14:numForm w14:val="default"/>
+        <w14:numSpacing w14:val="default"/>
+        <w14:stylisticSets/>
+        <w14:cntxtAlts w14:val="0"/>
+      </w:rPr>
+    </w:lvl>
+    <w:lvl w:ilvl="4">
+      <w:start w:val="1"/>
+      <w:numFmt w:val="decimal"/>
+      <w:pStyle w:val="Heading5"/>
+      <w:lvlText w:val="%1.%2.%3.%4.%5"/>
+      <w:lvlJc w:val="left"/>
+      <w:pPr>
+        <w:ind w:left="1008" w:hanging="1008"/>
+      </w:pPr>
+      <w:rPr>
+        <w:rFonts w:hint="default"/>
+      </w:rPr>
+    </w:lvl>
+    <w:lvl w:ilvl="5">
+      <w:start w:val="1"/>
+      <w:numFmt w:val="decimal"/>
+      <w:pStyle w:val="Heading6"/>
+      <w:lvlText w:val="%1.%2.%3.%4.%5.%6"/>
+      <w:lvlJc w:val="left"/>
+      <w:pPr>
+        <w:ind w:left="1152" w:hanging="1152"/>
+      </w:pPr>
+      <w:rPr>
+        <w:rFonts w:hint="default"/>
+      </w:rPr>
+    </w:lvl>
+    <w:lvl w:ilvl="6">
+      <w:start w:val="1"/>
+      <w:numFmt w:val="decimal"/>
+      <w:pStyle w:val="Heading7"/>
+      <w:lvlText w:val="%1.%2.%3.%4.%5.%6.%7"/>
+      <w:lvlJc w:val="left"/>
+      <w:pPr>
+        <w:ind w:left="1296" w:hanging="1296"/>
+      </w:pPr>
+      <w:rPr>
+        <w:rFonts w:hint="default"/>
+      </w:rPr>
+    </w:lvl>
+    <w:lvl w:ilvl="7">
+      <w:start w:val="1"/>
+      <w:numFmt w:val="decimal"/>
+      <w:pStyle w:val="Heading8"/>
+      <w:lvlText w:val="%1.%2.%3.%4.%5.%6.%7.%8"/>
+      <w:lvlJc w:val="left"/>
+      <w:pPr>
+        <w:ind w:left="1440" w:hanging="1440"/>
+      </w:pPr>
+      <w:rPr>
+        <w:rFonts w:hint="default"/>
+      </w:rPr>
+    </w:lvl>
+    <w:lvl w:ilvl="8">
+      <w:start w:val="1"/>
+      <w:numFmt w:val="decimal"/>
+      <w:pStyle w:val="Heading9"/>
+      <w:lvlText w:val="%1.%2.%3.%4.%5.%6.%7.%8.%9"/>
+      <w:lvlJc w:val="left"/>
+      <w:pPr>
+        <w:ind w:left="1584" w:hanging="1584"/>
+      </w:pPr>
+      <w:rPr>
+        <w:rFonts w:hint="default"/>
+      </w:rPr>
+    </w:lvl>
+  </w:abstractNum>
+  <w:num w:numId="1">
+    <w:abstractNumId w:val="0"/>
+  </w:num>
+</w:numbering>
 </file>
 
 <file path=word/styles.xml><?xml version="1.0" encoding="utf-8"?>
@@ -791,6 +986,243 @@
     <w:name w:val="Normal"/>
     <w:qFormat/>
   </w:style>
+  <w:style w:type="paragraph" w:styleId="Heading1">
+    <w:name w:val="heading 1"/>
+    <w:basedOn w:val="Normal"/>
+    <w:next w:val="Normal"/>
+    <w:link w:val="Heading1Char"/>
+    <w:uiPriority w:val="9"/>
+    <w:qFormat/>
+    <w:rsid w:val="006B56C9"/>
+    <w:pPr>
+      <w:keepNext/>
+      <w:keepLines/>
+      <w:numPr>
+        <w:numId w:val="1"/>
+      </w:numPr>
+      <w:spacing w:before="240" w:after="0"/>
+      <w:outlineLvl w:val="0"/>
+    </w:pPr>
+    <w:rPr>
+      <w:rFonts w:ascii="Times New Roman" w:eastAsiaTheme="majorEastAsia" w:hAnsi="Times New Roman" w:cstheme="majorBidi"/>
+      <w:sz w:val="32"/>
+      <w:szCs w:val="32"/>
+    </w:rPr>
+  </w:style>
+  <w:style w:type="paragraph" w:styleId="Heading2">
+    <w:name w:val="heading 2"/>
+    <w:basedOn w:val="Normal"/>
+    <w:next w:val="Normal"/>
+    <w:link w:val="Heading2Char"/>
+    <w:uiPriority w:val="9"/>
+    <w:unhideWhenUsed/>
+    <w:qFormat/>
+    <w:rsid w:val="006B56C9"/>
+    <w:pPr>
+      <w:keepNext/>
+      <w:keepLines/>
+      <w:numPr>
+        <w:ilvl w:val="1"/>
+        <w:numId w:val="1"/>
+      </w:numPr>
+      <w:spacing w:before="40" w:after="0"/>
+      <w:outlineLvl w:val="1"/>
+    </w:pPr>
+    <w:rPr>
+      <w:rFonts w:ascii="Times New Roman" w:eastAsiaTheme="majorEastAsia" w:hAnsi="Times New Roman" w:cstheme="majorBidi"/>
+      <w:b/>
+      <w:sz w:val="26"/>
+      <w:szCs w:val="26"/>
+    </w:rPr>
+  </w:style>
+  <w:style w:type="paragraph" w:styleId="Heading3">
+    <w:name w:val="heading 3"/>
+    <w:basedOn w:val="Normal"/>
+    <w:next w:val="Normal"/>
+    <w:link w:val="Heading3Char"/>
+    <w:uiPriority w:val="9"/>
+    <w:unhideWhenUsed/>
+    <w:qFormat/>
+    <w:rsid w:val="006B56C9"/>
+    <w:pPr>
+      <w:keepNext/>
+      <w:keepLines/>
+      <w:numPr>
+        <w:ilvl w:val="2"/>
+        <w:numId w:val="1"/>
+      </w:numPr>
+      <w:spacing w:before="40" w:after="0"/>
+      <w:outlineLvl w:val="2"/>
+    </w:pPr>
+    <w:rPr>
+      <w:rFonts w:ascii="Times New Roman" w:eastAsiaTheme="majorEastAsia" w:hAnsi="Times New Roman" w:cstheme="majorBidi"/>
+      <w:sz w:val="24"/>
+      <w:szCs w:val="24"/>
+      <w:u w:val="single"/>
+    </w:rPr>
+  </w:style>
+  <w:style w:type="paragraph" w:styleId="Heading4">
+    <w:name w:val="heading 4"/>
+    <w:basedOn w:val="Normal"/>
+    <w:next w:val="Normal"/>
+    <w:link w:val="Heading4Char"/>
+    <w:autoRedefine/>
+    <w:uiPriority w:val="9"/>
+    <w:unhideWhenUsed/>
+    <w:qFormat/>
+    <w:rsid w:val="006B56C9"/>
+    <w:pPr>
+      <w:keepNext/>
+      <w:keepLines/>
+      <w:numPr>
+        <w:ilvl w:val="3"/>
+        <w:numId w:val="1"/>
+      </w:numPr>
+      <w:spacing w:after="0" w:line="276" w:lineRule="auto"/>
+      <w:outlineLvl w:val="3"/>
+    </w:pPr>
+    <w:rPr>
+      <w:rFonts w:ascii="Times New Roman" w:eastAsiaTheme="majorEastAsia" w:hAnsi="Times New Roman" w:cs="Times New Roman"/>
+      <w:iCs/>
+      <w:sz w:val="24"/>
+    </w:rPr>
+  </w:style>
+  <w:style w:type="paragraph" w:styleId="Heading5">
+    <w:name w:val="heading 5"/>
+    <w:basedOn w:val="Normal"/>
+    <w:next w:val="Normal"/>
+    <w:link w:val="Heading5Char"/>
+    <w:uiPriority w:val="9"/>
+    <w:semiHidden/>
+    <w:unhideWhenUsed/>
+    <w:qFormat/>
+    <w:rsid w:val="006B56C9"/>
+    <w:pPr>
+      <w:keepNext/>
+      <w:keepLines/>
+      <w:numPr>
+        <w:ilvl w:val="4"/>
+        <w:numId w:val="1"/>
+      </w:numPr>
+      <w:spacing w:before="40" w:after="0"/>
+      <w:outlineLvl w:val="4"/>
+    </w:pPr>
+    <w:rPr>
+      <w:rFonts w:asciiTheme="majorHAnsi" w:eastAsiaTheme="majorEastAsia" w:hAnsiTheme="majorHAnsi" w:cstheme="majorBidi"/>
+      <w:color w:val="2F5496" w:themeColor="accent1" w:themeShade="BF"/>
+      <w:sz w:val="24"/>
+    </w:rPr>
+  </w:style>
+  <w:style w:type="paragraph" w:styleId="Heading6">
+    <w:name w:val="heading 6"/>
+    <w:basedOn w:val="Normal"/>
+    <w:next w:val="Normal"/>
+    <w:link w:val="Heading6Char"/>
+    <w:uiPriority w:val="9"/>
+    <w:semiHidden/>
+    <w:unhideWhenUsed/>
+    <w:qFormat/>
+    <w:rsid w:val="006B56C9"/>
+    <w:pPr>
+      <w:keepNext/>
+      <w:keepLines/>
+      <w:numPr>
+        <w:ilvl w:val="5"/>
+        <w:numId w:val="1"/>
+      </w:numPr>
+      <w:spacing w:before="40" w:after="0"/>
+      <w:outlineLvl w:val="5"/>
+    </w:pPr>
+    <w:rPr>
+      <w:rFonts w:asciiTheme="majorHAnsi" w:eastAsiaTheme="majorEastAsia" w:hAnsiTheme="majorHAnsi" w:cstheme="majorBidi"/>
+      <w:color w:val="1F3763" w:themeColor="accent1" w:themeShade="7F"/>
+      <w:sz w:val="24"/>
+    </w:rPr>
+  </w:style>
+  <w:style w:type="paragraph" w:styleId="Heading7">
+    <w:name w:val="heading 7"/>
+    <w:basedOn w:val="Normal"/>
+    <w:next w:val="Normal"/>
+    <w:link w:val="Heading7Char"/>
+    <w:uiPriority w:val="9"/>
+    <w:semiHidden/>
+    <w:unhideWhenUsed/>
+    <w:qFormat/>
+    <w:rsid w:val="006B56C9"/>
+    <w:pPr>
+      <w:keepNext/>
+      <w:keepLines/>
+      <w:numPr>
+        <w:ilvl w:val="6"/>
+        <w:numId w:val="1"/>
+      </w:numPr>
+      <w:spacing w:before="40" w:after="0"/>
+      <w:outlineLvl w:val="6"/>
+    </w:pPr>
+    <w:rPr>
+      <w:rFonts w:asciiTheme="majorHAnsi" w:eastAsiaTheme="majorEastAsia" w:hAnsiTheme="majorHAnsi" w:cstheme="majorBidi"/>
+      <w:i/>
+      <w:iCs/>
+      <w:color w:val="1F3763" w:themeColor="accent1" w:themeShade="7F"/>
+      <w:sz w:val="24"/>
+    </w:rPr>
+  </w:style>
+  <w:style w:type="paragraph" w:styleId="Heading8">
+    <w:name w:val="heading 8"/>
+    <w:basedOn w:val="Normal"/>
+    <w:next w:val="Normal"/>
+    <w:link w:val="Heading8Char"/>
+    <w:uiPriority w:val="9"/>
+    <w:semiHidden/>
+    <w:unhideWhenUsed/>
+    <w:qFormat/>
+    <w:rsid w:val="006B56C9"/>
+    <w:pPr>
+      <w:keepNext/>
+      <w:keepLines/>
+      <w:numPr>
+        <w:ilvl w:val="7"/>
+        <w:numId w:val="1"/>
+      </w:numPr>
+      <w:spacing w:before="40" w:after="0"/>
+      <w:outlineLvl w:val="7"/>
+    </w:pPr>
+    <w:rPr>
+      <w:rFonts w:asciiTheme="majorHAnsi" w:eastAsiaTheme="majorEastAsia" w:hAnsiTheme="majorHAnsi" w:cstheme="majorBidi"/>
+      <w:color w:val="272727" w:themeColor="text1" w:themeTint="D8"/>
+      <w:sz w:val="21"/>
+      <w:szCs w:val="21"/>
+    </w:rPr>
+  </w:style>
+  <w:style w:type="paragraph" w:styleId="Heading9">
+    <w:name w:val="heading 9"/>
+    <w:basedOn w:val="Normal"/>
+    <w:next w:val="Normal"/>
+    <w:link w:val="Heading9Char"/>
+    <w:uiPriority w:val="9"/>
+    <w:semiHidden/>
+    <w:unhideWhenUsed/>
+    <w:qFormat/>
+    <w:rsid w:val="006B56C9"/>
+    <w:pPr>
+      <w:keepNext/>
+      <w:keepLines/>
+      <w:numPr>
+        <w:ilvl w:val="8"/>
+        <w:numId w:val="1"/>
+      </w:numPr>
+      <w:spacing w:before="40" w:after="0"/>
+      <w:outlineLvl w:val="8"/>
+    </w:pPr>
+    <w:rPr>
+      <w:rFonts w:asciiTheme="majorHAnsi" w:eastAsiaTheme="majorEastAsia" w:hAnsiTheme="majorHAnsi" w:cstheme="majorBidi"/>
+      <w:i/>
+      <w:iCs/>
+      <w:color w:val="272727" w:themeColor="text1" w:themeTint="D8"/>
+      <w:sz w:val="21"/>
+      <w:szCs w:val="21"/>
+    </w:rPr>
+  </w:style>
   <w:style w:type="character" w:default="1" w:styleId="DefaultParagraphFont">
     <w:name w:val="Default Paragraph Font"/>
     <w:uiPriority w:val="1"/>
@@ -817,6 +1249,127 @@
     <w:uiPriority w:val="99"/>
     <w:semiHidden/>
     <w:unhideWhenUsed/>
+  </w:style>
+  <w:style w:type="character" w:customStyle="1" w:styleId="Heading1Char">
+    <w:name w:val="Heading 1 Char"/>
+    <w:basedOn w:val="DefaultParagraphFont"/>
+    <w:link w:val="Heading1"/>
+    <w:uiPriority w:val="9"/>
+    <w:rsid w:val="006B56C9"/>
+    <w:rPr>
+      <w:rFonts w:ascii="Times New Roman" w:eastAsiaTheme="majorEastAsia" w:hAnsi="Times New Roman" w:cstheme="majorBidi"/>
+      <w:sz w:val="32"/>
+      <w:szCs w:val="32"/>
+    </w:rPr>
+  </w:style>
+  <w:style w:type="character" w:customStyle="1" w:styleId="Heading2Char">
+    <w:name w:val="Heading 2 Char"/>
+    <w:basedOn w:val="DefaultParagraphFont"/>
+    <w:link w:val="Heading2"/>
+    <w:uiPriority w:val="9"/>
+    <w:rsid w:val="006B56C9"/>
+    <w:rPr>
+      <w:rFonts w:ascii="Times New Roman" w:eastAsiaTheme="majorEastAsia" w:hAnsi="Times New Roman" w:cstheme="majorBidi"/>
+      <w:b/>
+      <w:sz w:val="26"/>
+      <w:szCs w:val="26"/>
+    </w:rPr>
+  </w:style>
+  <w:style w:type="character" w:customStyle="1" w:styleId="Heading3Char">
+    <w:name w:val="Heading 3 Char"/>
+    <w:basedOn w:val="DefaultParagraphFont"/>
+    <w:link w:val="Heading3"/>
+    <w:uiPriority w:val="9"/>
+    <w:rsid w:val="006B56C9"/>
+    <w:rPr>
+      <w:rFonts w:ascii="Times New Roman" w:eastAsiaTheme="majorEastAsia" w:hAnsi="Times New Roman" w:cstheme="majorBidi"/>
+      <w:sz w:val="24"/>
+      <w:szCs w:val="24"/>
+      <w:u w:val="single"/>
+    </w:rPr>
+  </w:style>
+  <w:style w:type="character" w:customStyle="1" w:styleId="Heading4Char">
+    <w:name w:val="Heading 4 Char"/>
+    <w:basedOn w:val="DefaultParagraphFont"/>
+    <w:link w:val="Heading4"/>
+    <w:uiPriority w:val="9"/>
+    <w:rsid w:val="006B56C9"/>
+    <w:rPr>
+      <w:rFonts w:ascii="Times New Roman" w:eastAsiaTheme="majorEastAsia" w:hAnsi="Times New Roman" w:cs="Times New Roman"/>
+      <w:iCs/>
+      <w:sz w:val="24"/>
+    </w:rPr>
+  </w:style>
+  <w:style w:type="character" w:customStyle="1" w:styleId="Heading5Char">
+    <w:name w:val="Heading 5 Char"/>
+    <w:basedOn w:val="DefaultParagraphFont"/>
+    <w:link w:val="Heading5"/>
+    <w:uiPriority w:val="9"/>
+    <w:semiHidden/>
+    <w:rsid w:val="006B56C9"/>
+    <w:rPr>
+      <w:rFonts w:asciiTheme="majorHAnsi" w:eastAsiaTheme="majorEastAsia" w:hAnsiTheme="majorHAnsi" w:cstheme="majorBidi"/>
+      <w:color w:val="2F5496" w:themeColor="accent1" w:themeShade="BF"/>
+      <w:sz w:val="24"/>
+    </w:rPr>
+  </w:style>
+  <w:style w:type="character" w:customStyle="1" w:styleId="Heading6Char">
+    <w:name w:val="Heading 6 Char"/>
+    <w:basedOn w:val="DefaultParagraphFont"/>
+    <w:link w:val="Heading6"/>
+    <w:uiPriority w:val="9"/>
+    <w:semiHidden/>
+    <w:rsid w:val="006B56C9"/>
+    <w:rPr>
+      <w:rFonts w:asciiTheme="majorHAnsi" w:eastAsiaTheme="majorEastAsia" w:hAnsiTheme="majorHAnsi" w:cstheme="majorBidi"/>
+      <w:color w:val="1F3763" w:themeColor="accent1" w:themeShade="7F"/>
+      <w:sz w:val="24"/>
+    </w:rPr>
+  </w:style>
+  <w:style w:type="character" w:customStyle="1" w:styleId="Heading7Char">
+    <w:name w:val="Heading 7 Char"/>
+    <w:basedOn w:val="DefaultParagraphFont"/>
+    <w:link w:val="Heading7"/>
+    <w:uiPriority w:val="9"/>
+    <w:semiHidden/>
+    <w:rsid w:val="006B56C9"/>
+    <w:rPr>
+      <w:rFonts w:asciiTheme="majorHAnsi" w:eastAsiaTheme="majorEastAsia" w:hAnsiTheme="majorHAnsi" w:cstheme="majorBidi"/>
+      <w:i/>
+      <w:iCs/>
+      <w:color w:val="1F3763" w:themeColor="accent1" w:themeShade="7F"/>
+      <w:sz w:val="24"/>
+    </w:rPr>
+  </w:style>
+  <w:style w:type="character" w:customStyle="1" w:styleId="Heading8Char">
+    <w:name w:val="Heading 8 Char"/>
+    <w:basedOn w:val="DefaultParagraphFont"/>
+    <w:link w:val="Heading8"/>
+    <w:uiPriority w:val="9"/>
+    <w:semiHidden/>
+    <w:rsid w:val="006B56C9"/>
+    <w:rPr>
+      <w:rFonts w:asciiTheme="majorHAnsi" w:eastAsiaTheme="majorEastAsia" w:hAnsiTheme="majorHAnsi" w:cstheme="majorBidi"/>
+      <w:color w:val="272727" w:themeColor="text1" w:themeTint="D8"/>
+      <w:sz w:val="21"/>
+      <w:szCs w:val="21"/>
+    </w:rPr>
+  </w:style>
+  <w:style w:type="character" w:customStyle="1" w:styleId="Heading9Char">
+    <w:name w:val="Heading 9 Char"/>
+    <w:basedOn w:val="DefaultParagraphFont"/>
+    <w:link w:val="Heading9"/>
+    <w:uiPriority w:val="9"/>
+    <w:semiHidden/>
+    <w:rsid w:val="006B56C9"/>
+    <w:rPr>
+      <w:rFonts w:asciiTheme="majorHAnsi" w:eastAsiaTheme="majorEastAsia" w:hAnsiTheme="majorHAnsi" w:cstheme="majorBidi"/>
+      <w:i/>
+      <w:iCs/>
+      <w:color w:val="272727" w:themeColor="text1" w:themeTint="D8"/>
+      <w:sz w:val="21"/>
+      <w:szCs w:val="21"/>
+    </w:rPr>
   </w:style>
 </w:styles>
 </file>

</xml_diff>

<commit_message>
Pushing in new additions.
</commit_message>
<xml_diff>
--- a/specifications/deliv2/Section 2.docx
+++ b/specifications/deliv2/Section 2.docx
@@ -292,15 +292,7 @@
         <w:rPr>
           <w:rFonts w:ascii="Times New Roman" w:hAnsi="Times New Roman" w:cs="Times New Roman"/>
         </w:rPr>
-        <w:t xml:space="preserve"> The Security Management subsystem is a subsystem that authenticates the actions that a particular user is attempting to perform. The use cases that are related to the Security Management </w:t>
-      </w:r>
-      <w:bookmarkStart w:id="0" w:name="_GoBack"/>
-      <w:bookmarkEnd w:id="0"/>
-      <w:r>
-        <w:rPr>
-          <w:rFonts w:ascii="Times New Roman" w:hAnsi="Times New Roman" w:cs="Times New Roman"/>
-        </w:rPr>
-        <w:t>subsystems</w:t>
+        <w:t xml:space="preserve"> The Security Management subsystem is a subsystem that authenticates the actions that a particular user is attempting to perform. The use cases that are related to the Security Management subsystems</w:t>
       </w:r>
       <w:r>
         <w:rPr>
@@ -383,14 +375,1551 @@
         <w:t>Hardware and Software Mapping</w:t>
       </w:r>
     </w:p>
+    <w:p/>
     <w:p>
       <w:pPr>
         <w:pStyle w:val="Heading2"/>
       </w:pPr>
       <w:r>
+        <w:lastRenderedPageBreak/>
         <w:t>Persistent Data Management</w:t>
       </w:r>
     </w:p>
+    <w:tbl>
+      <w:tblPr>
+        <w:tblStyle w:val="TableGrid"/>
+        <w:tblW w:w="10446" w:type="dxa"/>
+        <w:tblLook w:val="04A0" w:firstRow="1" w:lastRow="0" w:firstColumn="1" w:lastColumn="0" w:noHBand="0" w:noVBand="1"/>
+      </w:tblPr>
+      <w:tblGrid>
+        <w:gridCol w:w="1279"/>
+        <w:gridCol w:w="1402"/>
+        <w:gridCol w:w="695"/>
+        <w:gridCol w:w="731"/>
+        <w:gridCol w:w="2398"/>
+        <w:gridCol w:w="2698"/>
+        <w:gridCol w:w="1243"/>
+      </w:tblGrid>
+      <w:tr>
+        <w:trPr>
+          <w:trHeight w:val="783"/>
+        </w:trPr>
+        <w:tc>
+          <w:tcPr>
+            <w:tcW w:w="1279" w:type="dxa"/>
+          </w:tcPr>
+          <w:p>
+            <w:pPr>
+              <w:jc w:val="center"/>
+              <w:rPr>
+                <w:rFonts w:ascii="Times New Roman" w:hAnsi="Times New Roman" w:cs="Times New Roman"/>
+              </w:rPr>
+            </w:pPr>
+            <w:r>
+              <w:rPr>
+                <w:rFonts w:ascii="Times New Roman" w:hAnsi="Times New Roman" w:cs="Times New Roman"/>
+              </w:rPr>
+              <w:t>Persistent Data Name:</w:t>
+            </w:r>
+          </w:p>
+        </w:tc>
+        <w:tc>
+          <w:tcPr>
+            <w:tcW w:w="1402" w:type="dxa"/>
+          </w:tcPr>
+          <w:p>
+            <w:pPr>
+              <w:jc w:val="center"/>
+              <w:rPr>
+                <w:rFonts w:ascii="Times New Roman" w:hAnsi="Times New Roman" w:cs="Times New Roman"/>
+              </w:rPr>
+            </w:pPr>
+            <w:r>
+              <w:rPr>
+                <w:rFonts w:ascii="Times New Roman" w:hAnsi="Times New Roman" w:cs="Times New Roman"/>
+              </w:rPr>
+              <w:t>Field Name</w:t>
+            </w:r>
+          </w:p>
+        </w:tc>
+        <w:tc>
+          <w:tcPr>
+            <w:tcW w:w="695" w:type="dxa"/>
+          </w:tcPr>
+          <w:p>
+            <w:pPr>
+              <w:jc w:val="center"/>
+              <w:rPr>
+                <w:rFonts w:ascii="Times New Roman" w:hAnsi="Times New Roman" w:cs="Times New Roman"/>
+              </w:rPr>
+            </w:pPr>
+            <w:r>
+              <w:rPr>
+                <w:rFonts w:ascii="Times New Roman" w:hAnsi="Times New Roman" w:cs="Times New Roman"/>
+              </w:rPr>
+              <w:t>Field Size</w:t>
+            </w:r>
+          </w:p>
+        </w:tc>
+        <w:tc>
+          <w:tcPr>
+            <w:tcW w:w="731" w:type="dxa"/>
+          </w:tcPr>
+          <w:p>
+            <w:pPr>
+              <w:jc w:val="center"/>
+              <w:rPr>
+                <w:rFonts w:ascii="Times New Roman" w:hAnsi="Times New Roman" w:cs="Times New Roman"/>
+              </w:rPr>
+            </w:pPr>
+            <w:r>
+              <w:rPr>
+                <w:rFonts w:ascii="Times New Roman" w:hAnsi="Times New Roman" w:cs="Times New Roman"/>
+              </w:rPr>
+              <w:t>Data Type</w:t>
+            </w:r>
+          </w:p>
+        </w:tc>
+        <w:tc>
+          <w:tcPr>
+            <w:tcW w:w="2398" w:type="dxa"/>
+          </w:tcPr>
+          <w:p>
+            <w:pPr>
+              <w:jc w:val="center"/>
+              <w:rPr>
+                <w:rFonts w:ascii="Times New Roman" w:hAnsi="Times New Roman" w:cs="Times New Roman"/>
+              </w:rPr>
+            </w:pPr>
+            <w:r>
+              <w:rPr>
+                <w:rFonts w:ascii="Times New Roman" w:hAnsi="Times New Roman" w:cs="Times New Roman"/>
+              </w:rPr>
+              <w:t>Data Format</w:t>
+            </w:r>
+          </w:p>
+        </w:tc>
+        <w:tc>
+          <w:tcPr>
+            <w:tcW w:w="2698" w:type="dxa"/>
+          </w:tcPr>
+          <w:p>
+            <w:pPr>
+              <w:jc w:val="center"/>
+              <w:rPr>
+                <w:rFonts w:ascii="Times New Roman" w:hAnsi="Times New Roman" w:cs="Times New Roman"/>
+              </w:rPr>
+            </w:pPr>
+            <w:r>
+              <w:rPr>
+                <w:rFonts w:ascii="Times New Roman" w:hAnsi="Times New Roman" w:cs="Times New Roman"/>
+              </w:rPr>
+              <w:t>Example</w:t>
+            </w:r>
+          </w:p>
+        </w:tc>
+        <w:tc>
+          <w:tcPr>
+            <w:tcW w:w="1243" w:type="dxa"/>
+          </w:tcPr>
+          <w:p>
+            <w:pPr>
+              <w:jc w:val="center"/>
+              <w:rPr>
+                <w:rFonts w:ascii="Times New Roman" w:hAnsi="Times New Roman" w:cs="Times New Roman"/>
+              </w:rPr>
+            </w:pPr>
+            <w:r>
+              <w:rPr>
+                <w:rFonts w:ascii="Times New Roman" w:hAnsi="Times New Roman" w:cs="Times New Roman"/>
+              </w:rPr>
+              <w:t>Description</w:t>
+            </w:r>
+          </w:p>
+        </w:tc>
+      </w:tr>
+      <w:tr>
+        <w:trPr>
+          <w:trHeight w:val="1187"/>
+        </w:trPr>
+        <w:tc>
+          <w:tcPr>
+            <w:tcW w:w="1279" w:type="dxa"/>
+            <w:vMerge w:val="restart"/>
+            <w:vAlign w:val="center"/>
+          </w:tcPr>
+          <w:p>
+            <w:pPr>
+              <w:jc w:val="center"/>
+              <w:rPr>
+                <w:rFonts w:ascii="Times New Roman" w:hAnsi="Times New Roman" w:cs="Times New Roman"/>
+              </w:rPr>
+            </w:pPr>
+            <w:r>
+              <w:rPr>
+                <w:rFonts w:ascii="Times New Roman" w:hAnsi="Times New Roman" w:cs="Times New Roman"/>
+              </w:rPr>
+              <w:t>User</w:t>
+            </w:r>
+          </w:p>
+        </w:tc>
+        <w:tc>
+          <w:tcPr>
+            <w:tcW w:w="1402" w:type="dxa"/>
+            <w:vAlign w:val="center"/>
+          </w:tcPr>
+          <w:p>
+            <w:pPr>
+              <w:jc w:val="center"/>
+              <w:rPr>
+                <w:rFonts w:ascii="Times New Roman" w:hAnsi="Times New Roman" w:cs="Times New Roman"/>
+              </w:rPr>
+            </w:pPr>
+            <w:proofErr w:type="spellStart"/>
+            <w:r>
+              <w:rPr>
+                <w:rFonts w:ascii="Times New Roman" w:hAnsi="Times New Roman" w:cs="Times New Roman"/>
+              </w:rPr>
+              <w:t>date_of_birth</w:t>
+            </w:r>
+            <w:proofErr w:type="spellEnd"/>
+          </w:p>
+        </w:tc>
+        <w:tc>
+          <w:tcPr>
+            <w:tcW w:w="695" w:type="dxa"/>
+            <w:vAlign w:val="center"/>
+          </w:tcPr>
+          <w:p>
+            <w:pPr>
+              <w:jc w:val="center"/>
+              <w:rPr>
+                <w:rFonts w:ascii="Times New Roman" w:hAnsi="Times New Roman" w:cs="Times New Roman"/>
+              </w:rPr>
+            </w:pPr>
+            <w:r>
+              <w:rPr>
+                <w:rFonts w:ascii="Times New Roman" w:hAnsi="Times New Roman" w:cs="Times New Roman"/>
+              </w:rPr>
+              <w:t>8 chars</w:t>
+            </w:r>
+          </w:p>
+        </w:tc>
+        <w:tc>
+          <w:tcPr>
+            <w:tcW w:w="731" w:type="dxa"/>
+            <w:vAlign w:val="center"/>
+          </w:tcPr>
+          <w:p>
+            <w:pPr>
+              <w:jc w:val="center"/>
+              <w:rPr>
+                <w:rFonts w:ascii="Times New Roman" w:hAnsi="Times New Roman" w:cs="Times New Roman"/>
+              </w:rPr>
+            </w:pPr>
+            <w:r>
+              <w:rPr>
+                <w:rFonts w:ascii="Times New Roman" w:hAnsi="Times New Roman" w:cs="Times New Roman"/>
+              </w:rPr>
+              <w:t>string</w:t>
+            </w:r>
+          </w:p>
+        </w:tc>
+        <w:tc>
+          <w:tcPr>
+            <w:tcW w:w="2398" w:type="dxa"/>
+            <w:vAlign w:val="center"/>
+          </w:tcPr>
+          <w:p>
+            <w:pPr>
+              <w:jc w:val="center"/>
+              <w:rPr>
+                <w:rFonts w:ascii="Times New Roman" w:hAnsi="Times New Roman" w:cs="Times New Roman"/>
+              </w:rPr>
+            </w:pPr>
+            <w:r>
+              <w:rPr>
+                <w:rFonts w:ascii="Times New Roman" w:hAnsi="Times New Roman" w:cs="Times New Roman"/>
+              </w:rPr>
+              <w:t>MM/DD/YY</w:t>
+            </w:r>
+          </w:p>
+        </w:tc>
+        <w:tc>
+          <w:tcPr>
+            <w:tcW w:w="2698" w:type="dxa"/>
+            <w:vAlign w:val="center"/>
+          </w:tcPr>
+          <w:p>
+            <w:pPr>
+              <w:jc w:val="center"/>
+              <w:rPr>
+                <w:rFonts w:ascii="Times New Roman" w:hAnsi="Times New Roman" w:cs="Times New Roman"/>
+              </w:rPr>
+            </w:pPr>
+            <w:r>
+              <w:rPr>
+                <w:rFonts w:ascii="Times New Roman" w:hAnsi="Times New Roman" w:cs="Times New Roman"/>
+              </w:rPr>
+              <w:t>05/14/97</w:t>
+            </w:r>
+          </w:p>
+        </w:tc>
+        <w:tc>
+          <w:tcPr>
+            <w:tcW w:w="1243" w:type="dxa"/>
+            <w:vAlign w:val="center"/>
+          </w:tcPr>
+          <w:p>
+            <w:pPr>
+              <w:jc w:val="center"/>
+              <w:rPr>
+                <w:rFonts w:ascii="Times New Roman" w:hAnsi="Times New Roman" w:cs="Times New Roman"/>
+              </w:rPr>
+            </w:pPr>
+            <w:r>
+              <w:rPr>
+                <w:rFonts w:ascii="Times New Roman" w:hAnsi="Times New Roman" w:cs="Times New Roman"/>
+              </w:rPr>
+              <w:t>Date of birth of a user.</w:t>
+            </w:r>
+          </w:p>
+        </w:tc>
+      </w:tr>
+      <w:tr>
+        <w:trPr>
+          <w:trHeight w:val="831"/>
+        </w:trPr>
+        <w:tc>
+          <w:tcPr>
+            <w:tcW w:w="1279" w:type="dxa"/>
+            <w:vMerge/>
+          </w:tcPr>
+          <w:p>
+            <w:pPr>
+              <w:jc w:val="center"/>
+              <w:rPr>
+                <w:rFonts w:ascii="Times New Roman" w:hAnsi="Times New Roman" w:cs="Times New Roman"/>
+              </w:rPr>
+            </w:pPr>
+          </w:p>
+        </w:tc>
+        <w:tc>
+          <w:tcPr>
+            <w:tcW w:w="1402" w:type="dxa"/>
+            <w:vAlign w:val="center"/>
+          </w:tcPr>
+          <w:p>
+            <w:pPr>
+              <w:jc w:val="center"/>
+              <w:rPr>
+                <w:rFonts w:ascii="Times New Roman" w:hAnsi="Times New Roman" w:cs="Times New Roman"/>
+              </w:rPr>
+            </w:pPr>
+            <w:proofErr w:type="spellStart"/>
+            <w:r>
+              <w:rPr>
+                <w:rFonts w:ascii="Times New Roman" w:hAnsi="Times New Roman" w:cs="Times New Roman"/>
+              </w:rPr>
+              <w:t>first_name</w:t>
+            </w:r>
+            <w:proofErr w:type="spellEnd"/>
+          </w:p>
+        </w:tc>
+        <w:tc>
+          <w:tcPr>
+            <w:tcW w:w="695" w:type="dxa"/>
+            <w:vAlign w:val="center"/>
+          </w:tcPr>
+          <w:p>
+            <w:pPr>
+              <w:jc w:val="center"/>
+              <w:rPr>
+                <w:rFonts w:ascii="Times New Roman" w:hAnsi="Times New Roman" w:cs="Times New Roman"/>
+              </w:rPr>
+            </w:pPr>
+            <w:r>
+              <w:rPr>
+                <w:rFonts w:ascii="Times New Roman" w:hAnsi="Times New Roman" w:cs="Times New Roman"/>
+              </w:rPr>
+              <w:t>20 chars</w:t>
+            </w:r>
+          </w:p>
+        </w:tc>
+        <w:tc>
+          <w:tcPr>
+            <w:tcW w:w="731" w:type="dxa"/>
+            <w:vAlign w:val="center"/>
+          </w:tcPr>
+          <w:p>
+            <w:pPr>
+              <w:jc w:val="center"/>
+              <w:rPr>
+                <w:rFonts w:ascii="Times New Roman" w:hAnsi="Times New Roman" w:cs="Times New Roman"/>
+              </w:rPr>
+            </w:pPr>
+            <w:r>
+              <w:rPr>
+                <w:rFonts w:ascii="Times New Roman" w:hAnsi="Times New Roman" w:cs="Times New Roman"/>
+              </w:rPr>
+              <w:t>string</w:t>
+            </w:r>
+          </w:p>
+        </w:tc>
+        <w:tc>
+          <w:tcPr>
+            <w:tcW w:w="2398" w:type="dxa"/>
+            <w:vAlign w:val="center"/>
+          </w:tcPr>
+          <w:p>
+            <w:pPr>
+              <w:jc w:val="center"/>
+              <w:rPr>
+                <w:rFonts w:ascii="Times New Roman" w:hAnsi="Times New Roman" w:cs="Times New Roman"/>
+              </w:rPr>
+            </w:pPr>
+            <w:r>
+              <w:rPr>
+                <w:rFonts w:ascii="Times New Roman" w:hAnsi="Times New Roman" w:cs="Times New Roman"/>
+              </w:rPr>
+              <w:t>-----------------</w:t>
+            </w:r>
+          </w:p>
+        </w:tc>
+        <w:tc>
+          <w:tcPr>
+            <w:tcW w:w="2698" w:type="dxa"/>
+            <w:vAlign w:val="center"/>
+          </w:tcPr>
+          <w:p>
+            <w:pPr>
+              <w:jc w:val="center"/>
+              <w:rPr>
+                <w:rFonts w:ascii="Times New Roman" w:hAnsi="Times New Roman" w:cs="Times New Roman"/>
+              </w:rPr>
+            </w:pPr>
+            <w:r>
+              <w:rPr>
+                <w:rFonts w:ascii="Times New Roman" w:hAnsi="Times New Roman" w:cs="Times New Roman"/>
+              </w:rPr>
+              <w:t>Rick</w:t>
+            </w:r>
+          </w:p>
+        </w:tc>
+        <w:tc>
+          <w:tcPr>
+            <w:tcW w:w="1243" w:type="dxa"/>
+            <w:vAlign w:val="center"/>
+          </w:tcPr>
+          <w:p>
+            <w:pPr>
+              <w:jc w:val="center"/>
+              <w:rPr>
+                <w:rFonts w:ascii="Times New Roman" w:hAnsi="Times New Roman" w:cs="Times New Roman"/>
+              </w:rPr>
+            </w:pPr>
+            <w:r>
+              <w:rPr>
+                <w:rFonts w:ascii="Times New Roman" w:hAnsi="Times New Roman" w:cs="Times New Roman"/>
+              </w:rPr>
+              <w:t>First name of the user.</w:t>
+            </w:r>
+          </w:p>
+        </w:tc>
+      </w:tr>
+      <w:tr>
+        <w:trPr>
+          <w:trHeight w:val="807"/>
+        </w:trPr>
+        <w:tc>
+          <w:tcPr>
+            <w:tcW w:w="1279" w:type="dxa"/>
+            <w:vMerge/>
+          </w:tcPr>
+          <w:p>
+            <w:pPr>
+              <w:jc w:val="center"/>
+              <w:rPr>
+                <w:rFonts w:ascii="Times New Roman" w:hAnsi="Times New Roman" w:cs="Times New Roman"/>
+              </w:rPr>
+            </w:pPr>
+          </w:p>
+        </w:tc>
+        <w:tc>
+          <w:tcPr>
+            <w:tcW w:w="1402" w:type="dxa"/>
+            <w:vAlign w:val="center"/>
+          </w:tcPr>
+          <w:p>
+            <w:pPr>
+              <w:jc w:val="center"/>
+              <w:rPr>
+                <w:rFonts w:ascii="Times New Roman" w:hAnsi="Times New Roman" w:cs="Times New Roman"/>
+              </w:rPr>
+            </w:pPr>
+            <w:proofErr w:type="spellStart"/>
+            <w:r>
+              <w:rPr>
+                <w:rFonts w:ascii="Times New Roman" w:hAnsi="Times New Roman" w:cs="Times New Roman"/>
+              </w:rPr>
+              <w:t>last_name</w:t>
+            </w:r>
+            <w:proofErr w:type="spellEnd"/>
+          </w:p>
+        </w:tc>
+        <w:tc>
+          <w:tcPr>
+            <w:tcW w:w="695" w:type="dxa"/>
+            <w:vAlign w:val="center"/>
+          </w:tcPr>
+          <w:p>
+            <w:pPr>
+              <w:jc w:val="center"/>
+              <w:rPr>
+                <w:rFonts w:ascii="Times New Roman" w:hAnsi="Times New Roman" w:cs="Times New Roman"/>
+              </w:rPr>
+            </w:pPr>
+            <w:r>
+              <w:rPr>
+                <w:rFonts w:ascii="Times New Roman" w:hAnsi="Times New Roman" w:cs="Times New Roman"/>
+              </w:rPr>
+              <w:t>20 chars</w:t>
+            </w:r>
+          </w:p>
+        </w:tc>
+        <w:tc>
+          <w:tcPr>
+            <w:tcW w:w="731" w:type="dxa"/>
+            <w:vAlign w:val="center"/>
+          </w:tcPr>
+          <w:p>
+            <w:pPr>
+              <w:jc w:val="center"/>
+              <w:rPr>
+                <w:rFonts w:ascii="Times New Roman" w:hAnsi="Times New Roman" w:cs="Times New Roman"/>
+              </w:rPr>
+            </w:pPr>
+            <w:r>
+              <w:rPr>
+                <w:rFonts w:ascii="Times New Roman" w:hAnsi="Times New Roman" w:cs="Times New Roman"/>
+              </w:rPr>
+              <w:t>s</w:t>
+            </w:r>
+            <w:r>
+              <w:rPr>
+                <w:rFonts w:ascii="Times New Roman" w:hAnsi="Times New Roman" w:cs="Times New Roman"/>
+              </w:rPr>
+              <w:t>tring</w:t>
+            </w:r>
+          </w:p>
+        </w:tc>
+        <w:tc>
+          <w:tcPr>
+            <w:tcW w:w="2398" w:type="dxa"/>
+            <w:vAlign w:val="center"/>
+          </w:tcPr>
+          <w:p>
+            <w:pPr>
+              <w:jc w:val="center"/>
+              <w:rPr>
+                <w:rFonts w:ascii="Times New Roman" w:hAnsi="Times New Roman" w:cs="Times New Roman"/>
+              </w:rPr>
+            </w:pPr>
+            <w:r>
+              <w:rPr>
+                <w:rFonts w:ascii="Times New Roman" w:hAnsi="Times New Roman" w:cs="Times New Roman"/>
+              </w:rPr>
+              <w:t>-----------------</w:t>
+            </w:r>
+          </w:p>
+        </w:tc>
+        <w:tc>
+          <w:tcPr>
+            <w:tcW w:w="2698" w:type="dxa"/>
+            <w:vAlign w:val="center"/>
+          </w:tcPr>
+          <w:p>
+            <w:pPr>
+              <w:jc w:val="center"/>
+              <w:rPr>
+                <w:rFonts w:ascii="Times New Roman" w:hAnsi="Times New Roman" w:cs="Times New Roman"/>
+              </w:rPr>
+            </w:pPr>
+            <w:r>
+              <w:rPr>
+                <w:rFonts w:ascii="Times New Roman" w:hAnsi="Times New Roman" w:cs="Times New Roman"/>
+              </w:rPr>
+              <w:t>Sanchez</w:t>
+            </w:r>
+          </w:p>
+        </w:tc>
+        <w:tc>
+          <w:tcPr>
+            <w:tcW w:w="1243" w:type="dxa"/>
+            <w:vAlign w:val="center"/>
+          </w:tcPr>
+          <w:p>
+            <w:pPr>
+              <w:jc w:val="center"/>
+              <w:rPr>
+                <w:rFonts w:ascii="Times New Roman" w:hAnsi="Times New Roman" w:cs="Times New Roman"/>
+              </w:rPr>
+            </w:pPr>
+            <w:r>
+              <w:rPr>
+                <w:rFonts w:ascii="Times New Roman" w:hAnsi="Times New Roman" w:cs="Times New Roman"/>
+              </w:rPr>
+              <w:t>Last name of the user.</w:t>
+            </w:r>
+          </w:p>
+        </w:tc>
+      </w:tr>
+      <w:tr>
+        <w:trPr>
+          <w:trHeight w:val="1614"/>
+        </w:trPr>
+        <w:tc>
+          <w:tcPr>
+            <w:tcW w:w="1279" w:type="dxa"/>
+            <w:vMerge/>
+          </w:tcPr>
+          <w:p>
+            <w:pPr>
+              <w:jc w:val="center"/>
+              <w:rPr>
+                <w:rFonts w:ascii="Times New Roman" w:hAnsi="Times New Roman" w:cs="Times New Roman"/>
+              </w:rPr>
+            </w:pPr>
+          </w:p>
+        </w:tc>
+        <w:tc>
+          <w:tcPr>
+            <w:tcW w:w="1402" w:type="dxa"/>
+            <w:vAlign w:val="center"/>
+          </w:tcPr>
+          <w:p>
+            <w:pPr>
+              <w:jc w:val="center"/>
+              <w:rPr>
+                <w:rFonts w:ascii="Times New Roman" w:hAnsi="Times New Roman" w:cs="Times New Roman"/>
+              </w:rPr>
+            </w:pPr>
+            <w:proofErr w:type="spellStart"/>
+            <w:r>
+              <w:rPr>
+                <w:rFonts w:ascii="Times New Roman" w:hAnsi="Times New Roman" w:cs="Times New Roman"/>
+              </w:rPr>
+              <w:t>user_name</w:t>
+            </w:r>
+            <w:proofErr w:type="spellEnd"/>
+          </w:p>
+        </w:tc>
+        <w:tc>
+          <w:tcPr>
+            <w:tcW w:w="695" w:type="dxa"/>
+            <w:vAlign w:val="center"/>
+          </w:tcPr>
+          <w:p>
+            <w:pPr>
+              <w:jc w:val="center"/>
+              <w:rPr>
+                <w:rFonts w:ascii="Times New Roman" w:hAnsi="Times New Roman" w:cs="Times New Roman"/>
+              </w:rPr>
+            </w:pPr>
+            <w:r>
+              <w:rPr>
+                <w:rFonts w:ascii="Times New Roman" w:hAnsi="Times New Roman" w:cs="Times New Roman"/>
+              </w:rPr>
+              <w:t>20 chars</w:t>
+            </w:r>
+          </w:p>
+        </w:tc>
+        <w:tc>
+          <w:tcPr>
+            <w:tcW w:w="731" w:type="dxa"/>
+            <w:vAlign w:val="center"/>
+          </w:tcPr>
+          <w:p>
+            <w:pPr>
+              <w:jc w:val="center"/>
+              <w:rPr>
+                <w:rFonts w:ascii="Times New Roman" w:hAnsi="Times New Roman" w:cs="Times New Roman"/>
+              </w:rPr>
+            </w:pPr>
+            <w:r>
+              <w:rPr>
+                <w:rFonts w:ascii="Times New Roman" w:hAnsi="Times New Roman" w:cs="Times New Roman"/>
+              </w:rPr>
+              <w:t>s</w:t>
+            </w:r>
+            <w:r>
+              <w:rPr>
+                <w:rFonts w:ascii="Times New Roman" w:hAnsi="Times New Roman" w:cs="Times New Roman"/>
+              </w:rPr>
+              <w:t>tring</w:t>
+            </w:r>
+          </w:p>
+        </w:tc>
+        <w:tc>
+          <w:tcPr>
+            <w:tcW w:w="2398" w:type="dxa"/>
+            <w:vAlign w:val="center"/>
+          </w:tcPr>
+          <w:p>
+            <w:pPr>
+              <w:jc w:val="center"/>
+              <w:rPr>
+                <w:rFonts w:ascii="Times New Roman" w:hAnsi="Times New Roman" w:cs="Times New Roman"/>
+              </w:rPr>
+            </w:pPr>
+            <w:r>
+              <w:rPr>
+                <w:rFonts w:ascii="Times New Roman" w:hAnsi="Times New Roman" w:cs="Times New Roman"/>
+              </w:rPr>
+              <w:t>-----------------</w:t>
+            </w:r>
+          </w:p>
+        </w:tc>
+        <w:tc>
+          <w:tcPr>
+            <w:tcW w:w="2698" w:type="dxa"/>
+            <w:vAlign w:val="center"/>
+          </w:tcPr>
+          <w:p>
+            <w:pPr>
+              <w:jc w:val="center"/>
+              <w:rPr>
+                <w:rFonts w:ascii="Times New Roman" w:hAnsi="Times New Roman" w:cs="Times New Roman"/>
+              </w:rPr>
+            </w:pPr>
+            <w:r>
+              <w:rPr>
+                <w:rFonts w:ascii="Times New Roman" w:hAnsi="Times New Roman" w:cs="Times New Roman"/>
+              </w:rPr>
+              <w:t>TiredgeSnius68</w:t>
+            </w:r>
+          </w:p>
+        </w:tc>
+        <w:tc>
+          <w:tcPr>
+            <w:tcW w:w="1243" w:type="dxa"/>
+            <w:vAlign w:val="center"/>
+          </w:tcPr>
+          <w:p>
+            <w:pPr>
+              <w:jc w:val="center"/>
+              <w:rPr>
+                <w:rFonts w:ascii="Times New Roman" w:hAnsi="Times New Roman" w:cs="Times New Roman"/>
+              </w:rPr>
+            </w:pPr>
+            <w:r>
+              <w:rPr>
+                <w:rFonts w:ascii="Times New Roman" w:hAnsi="Times New Roman" w:cs="Times New Roman"/>
+              </w:rPr>
+              <w:t>The username chosen by each user.</w:t>
+            </w:r>
+          </w:p>
+        </w:tc>
+      </w:tr>
+      <w:tr>
+        <w:trPr>
+          <w:trHeight w:val="831"/>
+        </w:trPr>
+        <w:tc>
+          <w:tcPr>
+            <w:tcW w:w="1279" w:type="dxa"/>
+            <w:vMerge/>
+          </w:tcPr>
+          <w:p>
+            <w:pPr>
+              <w:jc w:val="center"/>
+              <w:rPr>
+                <w:rFonts w:ascii="Times New Roman" w:hAnsi="Times New Roman" w:cs="Times New Roman"/>
+              </w:rPr>
+            </w:pPr>
+          </w:p>
+        </w:tc>
+        <w:tc>
+          <w:tcPr>
+            <w:tcW w:w="1402" w:type="dxa"/>
+            <w:vAlign w:val="center"/>
+          </w:tcPr>
+          <w:p>
+            <w:pPr>
+              <w:jc w:val="center"/>
+              <w:rPr>
+                <w:rFonts w:ascii="Times New Roman" w:hAnsi="Times New Roman" w:cs="Times New Roman"/>
+              </w:rPr>
+            </w:pPr>
+            <w:r>
+              <w:rPr>
+                <w:rFonts w:ascii="Times New Roman" w:hAnsi="Times New Roman" w:cs="Times New Roman"/>
+              </w:rPr>
+              <w:t>email</w:t>
+            </w:r>
+          </w:p>
+        </w:tc>
+        <w:tc>
+          <w:tcPr>
+            <w:tcW w:w="695" w:type="dxa"/>
+            <w:vAlign w:val="center"/>
+          </w:tcPr>
+          <w:p>
+            <w:pPr>
+              <w:jc w:val="center"/>
+              <w:rPr>
+                <w:rFonts w:ascii="Times New Roman" w:hAnsi="Times New Roman" w:cs="Times New Roman"/>
+              </w:rPr>
+            </w:pPr>
+            <w:r>
+              <w:rPr>
+                <w:rFonts w:ascii="Times New Roman" w:hAnsi="Times New Roman" w:cs="Times New Roman"/>
+              </w:rPr>
+              <w:t>20 chars</w:t>
+            </w:r>
+          </w:p>
+        </w:tc>
+        <w:tc>
+          <w:tcPr>
+            <w:tcW w:w="731" w:type="dxa"/>
+            <w:vAlign w:val="center"/>
+          </w:tcPr>
+          <w:p>
+            <w:pPr>
+              <w:jc w:val="center"/>
+              <w:rPr>
+                <w:rFonts w:ascii="Times New Roman" w:hAnsi="Times New Roman" w:cs="Times New Roman"/>
+              </w:rPr>
+            </w:pPr>
+            <w:r>
+              <w:rPr>
+                <w:rFonts w:ascii="Times New Roman" w:hAnsi="Times New Roman" w:cs="Times New Roman"/>
+              </w:rPr>
+              <w:t>string</w:t>
+            </w:r>
+          </w:p>
+        </w:tc>
+        <w:tc>
+          <w:tcPr>
+            <w:tcW w:w="2398" w:type="dxa"/>
+            <w:vAlign w:val="center"/>
+          </w:tcPr>
+          <w:p>
+            <w:pPr>
+              <w:jc w:val="center"/>
+              <w:rPr>
+                <w:rFonts w:ascii="Times New Roman" w:hAnsi="Times New Roman" w:cs="Times New Roman"/>
+              </w:rPr>
+            </w:pPr>
+            <w:proofErr w:type="spellStart"/>
+            <w:r>
+              <w:rPr>
+                <w:rFonts w:ascii="Times New Roman" w:hAnsi="Times New Roman" w:cs="Times New Roman"/>
+              </w:rPr>
+              <w:t>username@domainname</w:t>
+            </w:r>
+            <w:proofErr w:type="spellEnd"/>
+          </w:p>
+        </w:tc>
+        <w:tc>
+          <w:tcPr>
+            <w:tcW w:w="2698" w:type="dxa"/>
+            <w:vAlign w:val="center"/>
+          </w:tcPr>
+          <w:p>
+            <w:pPr>
+              <w:jc w:val="center"/>
+              <w:rPr>
+                <w:rFonts w:ascii="Times New Roman" w:hAnsi="Times New Roman" w:cs="Times New Roman"/>
+              </w:rPr>
+            </w:pPr>
+            <w:r>
+              <w:rPr>
+                <w:rFonts w:ascii="Times New Roman" w:hAnsi="Times New Roman" w:cs="Times New Roman"/>
+              </w:rPr>
+              <w:t>Szechuan808@hotmail.com</w:t>
+            </w:r>
+          </w:p>
+        </w:tc>
+        <w:tc>
+          <w:tcPr>
+            <w:tcW w:w="1243" w:type="dxa"/>
+            <w:vAlign w:val="center"/>
+          </w:tcPr>
+          <w:p>
+            <w:pPr>
+              <w:jc w:val="center"/>
+              <w:rPr>
+                <w:rFonts w:ascii="Times New Roman" w:hAnsi="Times New Roman" w:cs="Times New Roman"/>
+              </w:rPr>
+            </w:pPr>
+            <w:r>
+              <w:rPr>
+                <w:rFonts w:ascii="Times New Roman" w:hAnsi="Times New Roman" w:cs="Times New Roman"/>
+              </w:rPr>
+              <w:t xml:space="preserve">The email </w:t>
+            </w:r>
+            <w:proofErr w:type="gramStart"/>
+            <w:r>
+              <w:rPr>
+                <w:rFonts w:ascii="Times New Roman" w:hAnsi="Times New Roman" w:cs="Times New Roman"/>
+              </w:rPr>
+              <w:t>address</w:t>
+            </w:r>
+            <w:proofErr w:type="gramEnd"/>
+            <w:r>
+              <w:rPr>
+                <w:rFonts w:ascii="Times New Roman" w:hAnsi="Times New Roman" w:cs="Times New Roman"/>
+              </w:rPr>
+              <w:t xml:space="preserve"> the user registers with.</w:t>
+            </w:r>
+          </w:p>
+        </w:tc>
+      </w:tr>
+      <w:tr>
+        <w:trPr>
+          <w:trHeight w:val="807"/>
+        </w:trPr>
+        <w:tc>
+          <w:tcPr>
+            <w:tcW w:w="1279" w:type="dxa"/>
+            <w:vMerge/>
+          </w:tcPr>
+          <w:p>
+            <w:pPr>
+              <w:jc w:val="center"/>
+              <w:rPr>
+                <w:rFonts w:ascii="Times New Roman" w:hAnsi="Times New Roman" w:cs="Times New Roman"/>
+              </w:rPr>
+            </w:pPr>
+          </w:p>
+        </w:tc>
+        <w:tc>
+          <w:tcPr>
+            <w:tcW w:w="1402" w:type="dxa"/>
+            <w:vAlign w:val="center"/>
+          </w:tcPr>
+          <w:p>
+            <w:pPr>
+              <w:jc w:val="center"/>
+              <w:rPr>
+                <w:rFonts w:ascii="Times New Roman" w:hAnsi="Times New Roman" w:cs="Times New Roman"/>
+              </w:rPr>
+            </w:pPr>
+            <w:r>
+              <w:rPr>
+                <w:rFonts w:ascii="Times New Roman" w:hAnsi="Times New Roman" w:cs="Times New Roman"/>
+              </w:rPr>
+              <w:t>password</w:t>
+            </w:r>
+          </w:p>
+        </w:tc>
+        <w:tc>
+          <w:tcPr>
+            <w:tcW w:w="695" w:type="dxa"/>
+            <w:vAlign w:val="center"/>
+          </w:tcPr>
+          <w:p>
+            <w:pPr>
+              <w:jc w:val="center"/>
+              <w:rPr>
+                <w:rFonts w:ascii="Times New Roman" w:hAnsi="Times New Roman" w:cs="Times New Roman"/>
+              </w:rPr>
+            </w:pPr>
+            <w:r>
+              <w:rPr>
+                <w:rFonts w:ascii="Times New Roman" w:hAnsi="Times New Roman" w:cs="Times New Roman"/>
+              </w:rPr>
+              <w:t>20 chars</w:t>
+            </w:r>
+          </w:p>
+        </w:tc>
+        <w:tc>
+          <w:tcPr>
+            <w:tcW w:w="731" w:type="dxa"/>
+            <w:vAlign w:val="center"/>
+          </w:tcPr>
+          <w:p>
+            <w:pPr>
+              <w:jc w:val="center"/>
+              <w:rPr>
+                <w:rFonts w:ascii="Times New Roman" w:hAnsi="Times New Roman" w:cs="Times New Roman"/>
+              </w:rPr>
+            </w:pPr>
+            <w:r>
+              <w:rPr>
+                <w:rFonts w:ascii="Times New Roman" w:hAnsi="Times New Roman" w:cs="Times New Roman"/>
+              </w:rPr>
+              <w:t>string</w:t>
+            </w:r>
+          </w:p>
+        </w:tc>
+        <w:tc>
+          <w:tcPr>
+            <w:tcW w:w="2398" w:type="dxa"/>
+            <w:vAlign w:val="center"/>
+          </w:tcPr>
+          <w:p>
+            <w:pPr>
+              <w:jc w:val="center"/>
+              <w:rPr>
+                <w:rFonts w:ascii="Times New Roman" w:hAnsi="Times New Roman" w:cs="Times New Roman"/>
+              </w:rPr>
+            </w:pPr>
+            <w:r>
+              <w:rPr>
+                <w:rFonts w:ascii="Times New Roman" w:hAnsi="Times New Roman" w:cs="Times New Roman"/>
+              </w:rPr>
+              <w:t>-----------------------------</w:t>
+            </w:r>
+          </w:p>
+        </w:tc>
+        <w:tc>
+          <w:tcPr>
+            <w:tcW w:w="2698" w:type="dxa"/>
+            <w:vAlign w:val="center"/>
+          </w:tcPr>
+          <w:p>
+            <w:pPr>
+              <w:jc w:val="center"/>
+              <w:rPr>
+                <w:rFonts w:ascii="Times New Roman" w:hAnsi="Times New Roman" w:cs="Times New Roman"/>
+              </w:rPr>
+            </w:pPr>
+            <w:r>
+              <w:rPr>
+                <w:rFonts w:ascii="Times New Roman" w:hAnsi="Times New Roman" w:cs="Times New Roman"/>
+              </w:rPr>
+              <w:t>3o9t23bf4180rf87b2387</w:t>
+            </w:r>
+          </w:p>
+        </w:tc>
+        <w:tc>
+          <w:tcPr>
+            <w:tcW w:w="1243" w:type="dxa"/>
+            <w:vAlign w:val="center"/>
+          </w:tcPr>
+          <w:p>
+            <w:pPr>
+              <w:jc w:val="center"/>
+              <w:rPr>
+                <w:rFonts w:ascii="Times New Roman" w:hAnsi="Times New Roman" w:cs="Times New Roman"/>
+              </w:rPr>
+            </w:pPr>
+            <w:r>
+              <w:rPr>
+                <w:rFonts w:ascii="Times New Roman" w:hAnsi="Times New Roman" w:cs="Times New Roman"/>
+              </w:rPr>
+              <w:t>The encryption of the password chosen by the user.</w:t>
+            </w:r>
+          </w:p>
+        </w:tc>
+      </w:tr>
+      <w:tr>
+        <w:trPr>
+          <w:trHeight w:val="1210"/>
+        </w:trPr>
+        <w:tc>
+          <w:tcPr>
+            <w:tcW w:w="1279" w:type="dxa"/>
+            <w:vMerge/>
+          </w:tcPr>
+          <w:p>
+            <w:pPr>
+              <w:jc w:val="center"/>
+              <w:rPr>
+                <w:rFonts w:ascii="Times New Roman" w:hAnsi="Times New Roman" w:cs="Times New Roman"/>
+              </w:rPr>
+            </w:pPr>
+          </w:p>
+        </w:tc>
+        <w:tc>
+          <w:tcPr>
+            <w:tcW w:w="1402" w:type="dxa"/>
+            <w:vAlign w:val="center"/>
+          </w:tcPr>
+          <w:p>
+            <w:pPr>
+              <w:jc w:val="center"/>
+              <w:rPr>
+                <w:rFonts w:ascii="Times New Roman" w:hAnsi="Times New Roman" w:cs="Times New Roman"/>
+              </w:rPr>
+            </w:pPr>
+            <w:proofErr w:type="spellStart"/>
+            <w:r>
+              <w:rPr>
+                <w:rFonts w:ascii="Times New Roman" w:hAnsi="Times New Roman" w:cs="Times New Roman"/>
+              </w:rPr>
+              <w:t>user_id</w:t>
+            </w:r>
+            <w:proofErr w:type="spellEnd"/>
+          </w:p>
+        </w:tc>
+        <w:tc>
+          <w:tcPr>
+            <w:tcW w:w="695" w:type="dxa"/>
+            <w:vAlign w:val="center"/>
+          </w:tcPr>
+          <w:p>
+            <w:pPr>
+              <w:jc w:val="center"/>
+              <w:rPr>
+                <w:rFonts w:ascii="Times New Roman" w:hAnsi="Times New Roman" w:cs="Times New Roman"/>
+              </w:rPr>
+            </w:pPr>
+            <w:r>
+              <w:rPr>
+                <w:rFonts w:ascii="Times New Roman" w:hAnsi="Times New Roman" w:cs="Times New Roman"/>
+              </w:rPr>
+              <w:t>------</w:t>
+            </w:r>
+          </w:p>
+        </w:tc>
+        <w:tc>
+          <w:tcPr>
+            <w:tcW w:w="731" w:type="dxa"/>
+            <w:vAlign w:val="center"/>
+          </w:tcPr>
+          <w:p>
+            <w:pPr>
+              <w:jc w:val="center"/>
+              <w:rPr>
+                <w:rFonts w:ascii="Times New Roman" w:hAnsi="Times New Roman" w:cs="Times New Roman"/>
+              </w:rPr>
+            </w:pPr>
+            <w:r>
+              <w:rPr>
+                <w:rFonts w:ascii="Times New Roman" w:hAnsi="Times New Roman" w:cs="Times New Roman"/>
+              </w:rPr>
+              <w:t>Int</w:t>
+            </w:r>
+          </w:p>
+        </w:tc>
+        <w:tc>
+          <w:tcPr>
+            <w:tcW w:w="2398" w:type="dxa"/>
+            <w:vAlign w:val="center"/>
+          </w:tcPr>
+          <w:p>
+            <w:pPr>
+              <w:jc w:val="center"/>
+              <w:rPr>
+                <w:rFonts w:ascii="Times New Roman" w:hAnsi="Times New Roman" w:cs="Times New Roman"/>
+              </w:rPr>
+            </w:pPr>
+            <w:r>
+              <w:rPr>
+                <w:rFonts w:ascii="Times New Roman" w:hAnsi="Times New Roman" w:cs="Times New Roman"/>
+              </w:rPr>
+              <w:t>-----------------------------</w:t>
+            </w:r>
+          </w:p>
+        </w:tc>
+        <w:tc>
+          <w:tcPr>
+            <w:tcW w:w="2698" w:type="dxa"/>
+            <w:vAlign w:val="center"/>
+          </w:tcPr>
+          <w:p>
+            <w:pPr>
+              <w:jc w:val="center"/>
+              <w:rPr>
+                <w:rFonts w:ascii="Times New Roman" w:hAnsi="Times New Roman" w:cs="Times New Roman"/>
+              </w:rPr>
+            </w:pPr>
+            <w:r>
+              <w:rPr>
+                <w:rFonts w:ascii="Times New Roman" w:hAnsi="Times New Roman" w:cs="Times New Roman"/>
+              </w:rPr>
+              <w:t>1</w:t>
+            </w:r>
+          </w:p>
+        </w:tc>
+        <w:tc>
+          <w:tcPr>
+            <w:tcW w:w="1243" w:type="dxa"/>
+            <w:vAlign w:val="center"/>
+          </w:tcPr>
+          <w:p>
+            <w:pPr>
+              <w:jc w:val="center"/>
+              <w:rPr>
+                <w:rFonts w:ascii="Times New Roman" w:hAnsi="Times New Roman" w:cs="Times New Roman"/>
+              </w:rPr>
+            </w:pPr>
+            <w:r>
+              <w:rPr>
+                <w:rFonts w:ascii="Times New Roman" w:hAnsi="Times New Roman" w:cs="Times New Roman"/>
+              </w:rPr>
+              <w:t>The unique ID given to the user when they create an account.</w:t>
+            </w:r>
+          </w:p>
+        </w:tc>
+      </w:tr>
+      <w:tr>
+        <w:trPr>
+          <w:trHeight w:val="1210"/>
+        </w:trPr>
+        <w:tc>
+          <w:tcPr>
+            <w:tcW w:w="1279" w:type="dxa"/>
+            <w:vMerge/>
+          </w:tcPr>
+          <w:p>
+            <w:pPr>
+              <w:jc w:val="center"/>
+              <w:rPr>
+                <w:rFonts w:ascii="Times New Roman" w:hAnsi="Times New Roman" w:cs="Times New Roman"/>
+              </w:rPr>
+            </w:pPr>
+          </w:p>
+        </w:tc>
+        <w:tc>
+          <w:tcPr>
+            <w:tcW w:w="1402" w:type="dxa"/>
+            <w:vAlign w:val="center"/>
+          </w:tcPr>
+          <w:p>
+            <w:pPr>
+              <w:jc w:val="center"/>
+              <w:rPr>
+                <w:rFonts w:ascii="Times New Roman" w:hAnsi="Times New Roman" w:cs="Times New Roman"/>
+              </w:rPr>
+            </w:pPr>
+            <w:r>
+              <w:rPr>
+                <w:rFonts w:ascii="Times New Roman" w:hAnsi="Times New Roman" w:cs="Times New Roman"/>
+              </w:rPr>
+              <w:t>privacy</w:t>
+            </w:r>
+          </w:p>
+        </w:tc>
+        <w:tc>
+          <w:tcPr>
+            <w:tcW w:w="695" w:type="dxa"/>
+            <w:vAlign w:val="center"/>
+          </w:tcPr>
+          <w:p>
+            <w:pPr>
+              <w:jc w:val="center"/>
+              <w:rPr>
+                <w:rFonts w:ascii="Times New Roman" w:hAnsi="Times New Roman" w:cs="Times New Roman"/>
+              </w:rPr>
+            </w:pPr>
+            <w:r>
+              <w:rPr>
+                <w:rFonts w:ascii="Times New Roman" w:hAnsi="Times New Roman" w:cs="Times New Roman"/>
+              </w:rPr>
+              <w:t>20 chars</w:t>
+            </w:r>
+          </w:p>
+        </w:tc>
+        <w:tc>
+          <w:tcPr>
+            <w:tcW w:w="731" w:type="dxa"/>
+            <w:vAlign w:val="center"/>
+          </w:tcPr>
+          <w:p>
+            <w:pPr>
+              <w:jc w:val="center"/>
+              <w:rPr>
+                <w:rFonts w:ascii="Times New Roman" w:hAnsi="Times New Roman" w:cs="Times New Roman"/>
+              </w:rPr>
+            </w:pPr>
+            <w:r>
+              <w:rPr>
+                <w:rFonts w:ascii="Times New Roman" w:hAnsi="Times New Roman" w:cs="Times New Roman"/>
+              </w:rPr>
+              <w:t>string</w:t>
+            </w:r>
+          </w:p>
+        </w:tc>
+        <w:tc>
+          <w:tcPr>
+            <w:tcW w:w="2398" w:type="dxa"/>
+            <w:vAlign w:val="center"/>
+          </w:tcPr>
+          <w:p>
+            <w:pPr>
+              <w:jc w:val="center"/>
+              <w:rPr>
+                <w:rFonts w:ascii="Times New Roman" w:hAnsi="Times New Roman" w:cs="Times New Roman"/>
+              </w:rPr>
+            </w:pPr>
+            <w:r>
+              <w:rPr>
+                <w:rFonts w:ascii="Times New Roman" w:hAnsi="Times New Roman" w:cs="Times New Roman"/>
+              </w:rPr>
+              <w:t xml:space="preserve">PRIVATE </w:t>
+            </w:r>
+            <w:r>
+              <w:rPr>
+                <w:rFonts w:ascii="Times New Roman" w:hAnsi="Times New Roman" w:cs="Times New Roman"/>
+              </w:rPr>
+              <w:br/>
+              <w:t>PUBLIC</w:t>
+            </w:r>
+          </w:p>
+        </w:tc>
+        <w:tc>
+          <w:tcPr>
+            <w:tcW w:w="2698" w:type="dxa"/>
+            <w:vAlign w:val="center"/>
+          </w:tcPr>
+          <w:p>
+            <w:pPr>
+              <w:jc w:val="center"/>
+              <w:rPr>
+                <w:rFonts w:ascii="Times New Roman" w:hAnsi="Times New Roman" w:cs="Times New Roman"/>
+              </w:rPr>
+            </w:pPr>
+            <w:r>
+              <w:rPr>
+                <w:rFonts w:ascii="Times New Roman" w:hAnsi="Times New Roman" w:cs="Times New Roman"/>
+              </w:rPr>
+              <w:t>PRIVATE</w:t>
+            </w:r>
+          </w:p>
+        </w:tc>
+        <w:tc>
+          <w:tcPr>
+            <w:tcW w:w="1243" w:type="dxa"/>
+            <w:vAlign w:val="center"/>
+          </w:tcPr>
+          <w:p>
+            <w:pPr>
+              <w:jc w:val="center"/>
+              <w:rPr>
+                <w:rFonts w:ascii="Times New Roman" w:hAnsi="Times New Roman" w:cs="Times New Roman"/>
+              </w:rPr>
+            </w:pPr>
+            <w:r>
+              <w:rPr>
+                <w:rFonts w:ascii="Times New Roman" w:hAnsi="Times New Roman" w:cs="Times New Roman"/>
+              </w:rPr>
+              <w:t>The privacy that the user has their account set to.</w:t>
+            </w:r>
+          </w:p>
+        </w:tc>
+      </w:tr>
+      <w:tr>
+        <w:trPr>
+          <w:trHeight w:val="1210"/>
+        </w:trPr>
+        <w:tc>
+          <w:tcPr>
+            <w:tcW w:w="1279" w:type="dxa"/>
+            <w:vMerge w:val="restart"/>
+            <w:vAlign w:val="center"/>
+          </w:tcPr>
+          <w:p>
+            <w:pPr>
+              <w:jc w:val="center"/>
+              <w:rPr>
+                <w:rFonts w:ascii="Times New Roman" w:hAnsi="Times New Roman" w:cs="Times New Roman"/>
+              </w:rPr>
+            </w:pPr>
+            <w:r>
+              <w:rPr>
+                <w:rFonts w:ascii="Times New Roman" w:hAnsi="Times New Roman" w:cs="Times New Roman"/>
+              </w:rPr>
+              <w:t>Event</w:t>
+            </w:r>
+          </w:p>
+        </w:tc>
+        <w:tc>
+          <w:tcPr>
+            <w:tcW w:w="1402" w:type="dxa"/>
+            <w:vAlign w:val="center"/>
+          </w:tcPr>
+          <w:p>
+            <w:pPr>
+              <w:jc w:val="center"/>
+              <w:rPr>
+                <w:rFonts w:ascii="Times New Roman" w:hAnsi="Times New Roman" w:cs="Times New Roman"/>
+              </w:rPr>
+            </w:pPr>
+            <w:bookmarkStart w:id="0" w:name="_GoBack"/>
+            <w:bookmarkEnd w:id="0"/>
+          </w:p>
+        </w:tc>
+        <w:tc>
+          <w:tcPr>
+            <w:tcW w:w="695" w:type="dxa"/>
+            <w:vAlign w:val="center"/>
+          </w:tcPr>
+          <w:p>
+            <w:pPr>
+              <w:jc w:val="center"/>
+              <w:rPr>
+                <w:rFonts w:ascii="Times New Roman" w:hAnsi="Times New Roman" w:cs="Times New Roman"/>
+              </w:rPr>
+            </w:pPr>
+          </w:p>
+        </w:tc>
+        <w:tc>
+          <w:tcPr>
+            <w:tcW w:w="731" w:type="dxa"/>
+            <w:vAlign w:val="center"/>
+          </w:tcPr>
+          <w:p>
+            <w:pPr>
+              <w:jc w:val="center"/>
+              <w:rPr>
+                <w:rFonts w:ascii="Times New Roman" w:hAnsi="Times New Roman" w:cs="Times New Roman"/>
+              </w:rPr>
+            </w:pPr>
+          </w:p>
+        </w:tc>
+        <w:tc>
+          <w:tcPr>
+            <w:tcW w:w="2398" w:type="dxa"/>
+            <w:vAlign w:val="center"/>
+          </w:tcPr>
+          <w:p>
+            <w:pPr>
+              <w:jc w:val="center"/>
+              <w:rPr>
+                <w:rFonts w:ascii="Times New Roman" w:hAnsi="Times New Roman" w:cs="Times New Roman"/>
+              </w:rPr>
+            </w:pPr>
+          </w:p>
+        </w:tc>
+        <w:tc>
+          <w:tcPr>
+            <w:tcW w:w="2698" w:type="dxa"/>
+            <w:vAlign w:val="center"/>
+          </w:tcPr>
+          <w:p>
+            <w:pPr>
+              <w:jc w:val="center"/>
+              <w:rPr>
+                <w:rFonts w:ascii="Times New Roman" w:hAnsi="Times New Roman" w:cs="Times New Roman"/>
+              </w:rPr>
+            </w:pPr>
+          </w:p>
+        </w:tc>
+        <w:tc>
+          <w:tcPr>
+            <w:tcW w:w="1243" w:type="dxa"/>
+            <w:vAlign w:val="center"/>
+          </w:tcPr>
+          <w:p>
+            <w:pPr>
+              <w:jc w:val="center"/>
+              <w:rPr>
+                <w:rFonts w:ascii="Times New Roman" w:hAnsi="Times New Roman" w:cs="Times New Roman"/>
+              </w:rPr>
+            </w:pPr>
+          </w:p>
+        </w:tc>
+      </w:tr>
+      <w:tr>
+        <w:trPr>
+          <w:trHeight w:val="1210"/>
+        </w:trPr>
+        <w:tc>
+          <w:tcPr>
+            <w:tcW w:w="1279" w:type="dxa"/>
+            <w:vMerge/>
+            <w:vAlign w:val="center"/>
+          </w:tcPr>
+          <w:p>
+            <w:pPr>
+              <w:jc w:val="center"/>
+              <w:rPr>
+                <w:rFonts w:ascii="Times New Roman" w:hAnsi="Times New Roman" w:cs="Times New Roman"/>
+              </w:rPr>
+            </w:pPr>
+          </w:p>
+        </w:tc>
+        <w:tc>
+          <w:tcPr>
+            <w:tcW w:w="1402" w:type="dxa"/>
+            <w:vAlign w:val="center"/>
+          </w:tcPr>
+          <w:p>
+            <w:pPr>
+              <w:jc w:val="center"/>
+              <w:rPr>
+                <w:rFonts w:ascii="Times New Roman" w:hAnsi="Times New Roman" w:cs="Times New Roman"/>
+              </w:rPr>
+            </w:pPr>
+          </w:p>
+        </w:tc>
+        <w:tc>
+          <w:tcPr>
+            <w:tcW w:w="695" w:type="dxa"/>
+            <w:vAlign w:val="center"/>
+          </w:tcPr>
+          <w:p>
+            <w:pPr>
+              <w:jc w:val="center"/>
+              <w:rPr>
+                <w:rFonts w:ascii="Times New Roman" w:hAnsi="Times New Roman" w:cs="Times New Roman"/>
+              </w:rPr>
+            </w:pPr>
+          </w:p>
+        </w:tc>
+        <w:tc>
+          <w:tcPr>
+            <w:tcW w:w="731" w:type="dxa"/>
+            <w:vAlign w:val="center"/>
+          </w:tcPr>
+          <w:p>
+            <w:pPr>
+              <w:jc w:val="center"/>
+              <w:rPr>
+                <w:rFonts w:ascii="Times New Roman" w:hAnsi="Times New Roman" w:cs="Times New Roman"/>
+              </w:rPr>
+            </w:pPr>
+          </w:p>
+        </w:tc>
+        <w:tc>
+          <w:tcPr>
+            <w:tcW w:w="2398" w:type="dxa"/>
+            <w:vAlign w:val="center"/>
+          </w:tcPr>
+          <w:p>
+            <w:pPr>
+              <w:jc w:val="center"/>
+              <w:rPr>
+                <w:rFonts w:ascii="Times New Roman" w:hAnsi="Times New Roman" w:cs="Times New Roman"/>
+              </w:rPr>
+            </w:pPr>
+          </w:p>
+        </w:tc>
+        <w:tc>
+          <w:tcPr>
+            <w:tcW w:w="2698" w:type="dxa"/>
+            <w:vAlign w:val="center"/>
+          </w:tcPr>
+          <w:p>
+            <w:pPr>
+              <w:jc w:val="center"/>
+              <w:rPr>
+                <w:rFonts w:ascii="Times New Roman" w:hAnsi="Times New Roman" w:cs="Times New Roman"/>
+              </w:rPr>
+            </w:pPr>
+          </w:p>
+        </w:tc>
+        <w:tc>
+          <w:tcPr>
+            <w:tcW w:w="1243" w:type="dxa"/>
+            <w:vAlign w:val="center"/>
+          </w:tcPr>
+          <w:p>
+            <w:pPr>
+              <w:jc w:val="center"/>
+              <w:rPr>
+                <w:rFonts w:ascii="Times New Roman" w:hAnsi="Times New Roman" w:cs="Times New Roman"/>
+              </w:rPr>
+            </w:pPr>
+          </w:p>
+        </w:tc>
+      </w:tr>
+    </w:tbl>
+    <w:p/>
     <w:p>
       <w:pPr>
         <w:pStyle w:val="Heading2"/>
@@ -1371,6 +2900,25 @@
       <w:szCs w:val="21"/>
     </w:rPr>
   </w:style>
+  <w:style w:type="table" w:styleId="TableGrid">
+    <w:name w:val="Table Grid"/>
+    <w:basedOn w:val="TableNormal"/>
+    <w:uiPriority w:val="39"/>
+    <w:rsid w:val="00D86DF6"/>
+    <w:pPr>
+      <w:spacing w:after="0" w:line="240" w:lineRule="auto"/>
+    </w:pPr>
+    <w:tblPr>
+      <w:tblBorders>
+        <w:top w:val="single" w:sz="4" w:space="0" w:color="auto"/>
+        <w:left w:val="single" w:sz="4" w:space="0" w:color="auto"/>
+        <w:bottom w:val="single" w:sz="4" w:space="0" w:color="auto"/>
+        <w:right w:val="single" w:sz="4" w:space="0" w:color="auto"/>
+        <w:insideH w:val="single" w:sz="4" w:space="0" w:color="auto"/>
+        <w:insideV w:val="single" w:sz="4" w:space="0" w:color="auto"/>
+      </w:tblBorders>
+    </w:tblPr>
+  </w:style>
 </w:styles>
 </file>
 

</xml_diff>

<commit_message>
Adding changes to the document. Added data table.
</commit_message>
<xml_diff>
--- a/specifications/deliv2/Section 2.docx
+++ b/specifications/deliv2/Section 2.docx
@@ -392,10 +392,10 @@
         <w:tblLook w:val="04A0" w:firstRow="1" w:lastRow="0" w:firstColumn="1" w:lastColumn="0" w:noHBand="0" w:noVBand="1"/>
       </w:tblPr>
       <w:tblGrid>
-        <w:gridCol w:w="1279"/>
-        <w:gridCol w:w="1402"/>
-        <w:gridCol w:w="695"/>
-        <w:gridCol w:w="731"/>
+        <w:gridCol w:w="1365"/>
+        <w:gridCol w:w="1597"/>
+        <w:gridCol w:w="681"/>
+        <w:gridCol w:w="718"/>
         <w:gridCol w:w="2398"/>
         <w:gridCol w:w="2698"/>
         <w:gridCol w:w="1243"/>
@@ -1739,8 +1739,14 @@
                 <w:rFonts w:ascii="Times New Roman" w:hAnsi="Times New Roman" w:cs="Times New Roman"/>
               </w:rPr>
             </w:pPr>
-            <w:bookmarkStart w:id="0" w:name="_GoBack"/>
-            <w:bookmarkEnd w:id="0"/>
+            <w:proofErr w:type="spellStart"/>
+            <w:r>
+              <w:rPr>
+                <w:rFonts w:ascii="Times New Roman" w:hAnsi="Times New Roman" w:cs="Times New Roman"/>
+              </w:rPr>
+              <w:t>event_id</w:t>
+            </w:r>
+            <w:proofErr w:type="spellEnd"/>
           </w:p>
         </w:tc>
         <w:tc>
@@ -1845,6 +1851,1458 @@
                 <w:rFonts w:ascii="Times New Roman" w:hAnsi="Times New Roman" w:cs="Times New Roman"/>
               </w:rPr>
             </w:pPr>
+            <w:r>
+              <w:rPr>
+                <w:rFonts w:ascii="Times New Roman" w:hAnsi="Times New Roman" w:cs="Times New Roman"/>
+              </w:rPr>
+              <w:t>location</w:t>
+            </w:r>
+          </w:p>
+        </w:tc>
+        <w:tc>
+          <w:tcPr>
+            <w:tcW w:w="695" w:type="dxa"/>
+            <w:vAlign w:val="center"/>
+          </w:tcPr>
+          <w:p>
+            <w:pPr>
+              <w:jc w:val="center"/>
+              <w:rPr>
+                <w:rFonts w:ascii="Times New Roman" w:hAnsi="Times New Roman" w:cs="Times New Roman"/>
+              </w:rPr>
+            </w:pPr>
+          </w:p>
+        </w:tc>
+        <w:tc>
+          <w:tcPr>
+            <w:tcW w:w="731" w:type="dxa"/>
+            <w:vAlign w:val="center"/>
+          </w:tcPr>
+          <w:p>
+            <w:pPr>
+              <w:jc w:val="center"/>
+              <w:rPr>
+                <w:rFonts w:ascii="Times New Roman" w:hAnsi="Times New Roman" w:cs="Times New Roman"/>
+              </w:rPr>
+            </w:pPr>
+          </w:p>
+        </w:tc>
+        <w:tc>
+          <w:tcPr>
+            <w:tcW w:w="2398" w:type="dxa"/>
+            <w:vAlign w:val="center"/>
+          </w:tcPr>
+          <w:p>
+            <w:pPr>
+              <w:jc w:val="center"/>
+              <w:rPr>
+                <w:rFonts w:ascii="Times New Roman" w:hAnsi="Times New Roman" w:cs="Times New Roman"/>
+              </w:rPr>
+            </w:pPr>
+          </w:p>
+        </w:tc>
+        <w:tc>
+          <w:tcPr>
+            <w:tcW w:w="2698" w:type="dxa"/>
+            <w:vAlign w:val="center"/>
+          </w:tcPr>
+          <w:p>
+            <w:pPr>
+              <w:jc w:val="center"/>
+              <w:rPr>
+                <w:rFonts w:ascii="Times New Roman" w:hAnsi="Times New Roman" w:cs="Times New Roman"/>
+              </w:rPr>
+            </w:pPr>
+          </w:p>
+        </w:tc>
+        <w:tc>
+          <w:tcPr>
+            <w:tcW w:w="1243" w:type="dxa"/>
+            <w:vAlign w:val="center"/>
+          </w:tcPr>
+          <w:p>
+            <w:pPr>
+              <w:jc w:val="center"/>
+              <w:rPr>
+                <w:rFonts w:ascii="Times New Roman" w:hAnsi="Times New Roman" w:cs="Times New Roman"/>
+              </w:rPr>
+            </w:pPr>
+          </w:p>
+        </w:tc>
+      </w:tr>
+      <w:tr>
+        <w:trPr>
+          <w:trHeight w:val="1210"/>
+        </w:trPr>
+        <w:tc>
+          <w:tcPr>
+            <w:tcW w:w="1279" w:type="dxa"/>
+            <w:vMerge/>
+            <w:vAlign w:val="center"/>
+          </w:tcPr>
+          <w:p>
+            <w:pPr>
+              <w:jc w:val="center"/>
+              <w:rPr>
+                <w:rFonts w:ascii="Times New Roman" w:hAnsi="Times New Roman" w:cs="Times New Roman"/>
+              </w:rPr>
+            </w:pPr>
+          </w:p>
+        </w:tc>
+        <w:tc>
+          <w:tcPr>
+            <w:tcW w:w="1402" w:type="dxa"/>
+            <w:vAlign w:val="center"/>
+          </w:tcPr>
+          <w:p>
+            <w:pPr>
+              <w:jc w:val="center"/>
+              <w:rPr>
+                <w:rFonts w:ascii="Times New Roman" w:hAnsi="Times New Roman" w:cs="Times New Roman"/>
+              </w:rPr>
+            </w:pPr>
+            <w:r>
+              <w:rPr>
+                <w:rFonts w:ascii="Times New Roman" w:hAnsi="Times New Roman" w:cs="Times New Roman"/>
+              </w:rPr>
+              <w:t>description</w:t>
+            </w:r>
+          </w:p>
+        </w:tc>
+        <w:tc>
+          <w:tcPr>
+            <w:tcW w:w="695" w:type="dxa"/>
+            <w:vAlign w:val="center"/>
+          </w:tcPr>
+          <w:p>
+            <w:pPr>
+              <w:jc w:val="center"/>
+              <w:rPr>
+                <w:rFonts w:ascii="Times New Roman" w:hAnsi="Times New Roman" w:cs="Times New Roman"/>
+              </w:rPr>
+            </w:pPr>
+          </w:p>
+        </w:tc>
+        <w:tc>
+          <w:tcPr>
+            <w:tcW w:w="731" w:type="dxa"/>
+            <w:vAlign w:val="center"/>
+          </w:tcPr>
+          <w:p>
+            <w:pPr>
+              <w:jc w:val="center"/>
+              <w:rPr>
+                <w:rFonts w:ascii="Times New Roman" w:hAnsi="Times New Roman" w:cs="Times New Roman"/>
+              </w:rPr>
+            </w:pPr>
+          </w:p>
+        </w:tc>
+        <w:tc>
+          <w:tcPr>
+            <w:tcW w:w="2398" w:type="dxa"/>
+            <w:vAlign w:val="center"/>
+          </w:tcPr>
+          <w:p>
+            <w:pPr>
+              <w:jc w:val="center"/>
+              <w:rPr>
+                <w:rFonts w:ascii="Times New Roman" w:hAnsi="Times New Roman" w:cs="Times New Roman"/>
+              </w:rPr>
+            </w:pPr>
+          </w:p>
+        </w:tc>
+        <w:tc>
+          <w:tcPr>
+            <w:tcW w:w="2698" w:type="dxa"/>
+            <w:vAlign w:val="center"/>
+          </w:tcPr>
+          <w:p>
+            <w:pPr>
+              <w:jc w:val="center"/>
+              <w:rPr>
+                <w:rFonts w:ascii="Times New Roman" w:hAnsi="Times New Roman" w:cs="Times New Roman"/>
+              </w:rPr>
+            </w:pPr>
+          </w:p>
+        </w:tc>
+        <w:tc>
+          <w:tcPr>
+            <w:tcW w:w="1243" w:type="dxa"/>
+            <w:vAlign w:val="center"/>
+          </w:tcPr>
+          <w:p>
+            <w:pPr>
+              <w:jc w:val="center"/>
+              <w:rPr>
+                <w:rFonts w:ascii="Times New Roman" w:hAnsi="Times New Roman" w:cs="Times New Roman"/>
+              </w:rPr>
+            </w:pPr>
+          </w:p>
+        </w:tc>
+      </w:tr>
+      <w:tr>
+        <w:trPr>
+          <w:trHeight w:val="1210"/>
+        </w:trPr>
+        <w:tc>
+          <w:tcPr>
+            <w:tcW w:w="1279" w:type="dxa"/>
+            <w:vMerge/>
+            <w:vAlign w:val="center"/>
+          </w:tcPr>
+          <w:p>
+            <w:pPr>
+              <w:jc w:val="center"/>
+              <w:rPr>
+                <w:rFonts w:ascii="Times New Roman" w:hAnsi="Times New Roman" w:cs="Times New Roman"/>
+              </w:rPr>
+            </w:pPr>
+          </w:p>
+        </w:tc>
+        <w:tc>
+          <w:tcPr>
+            <w:tcW w:w="1402" w:type="dxa"/>
+            <w:vAlign w:val="center"/>
+          </w:tcPr>
+          <w:p>
+            <w:pPr>
+              <w:jc w:val="center"/>
+              <w:rPr>
+                <w:rFonts w:ascii="Times New Roman" w:hAnsi="Times New Roman" w:cs="Times New Roman"/>
+              </w:rPr>
+            </w:pPr>
+            <w:r>
+              <w:rPr>
+                <w:rFonts w:ascii="Times New Roman" w:hAnsi="Times New Roman" w:cs="Times New Roman"/>
+              </w:rPr>
+              <w:t>date</w:t>
+            </w:r>
+          </w:p>
+        </w:tc>
+        <w:tc>
+          <w:tcPr>
+            <w:tcW w:w="695" w:type="dxa"/>
+            <w:vAlign w:val="center"/>
+          </w:tcPr>
+          <w:p>
+            <w:pPr>
+              <w:jc w:val="center"/>
+              <w:rPr>
+                <w:rFonts w:ascii="Times New Roman" w:hAnsi="Times New Roman" w:cs="Times New Roman"/>
+              </w:rPr>
+            </w:pPr>
+          </w:p>
+        </w:tc>
+        <w:tc>
+          <w:tcPr>
+            <w:tcW w:w="731" w:type="dxa"/>
+            <w:vAlign w:val="center"/>
+          </w:tcPr>
+          <w:p>
+            <w:pPr>
+              <w:jc w:val="center"/>
+              <w:rPr>
+                <w:rFonts w:ascii="Times New Roman" w:hAnsi="Times New Roman" w:cs="Times New Roman"/>
+              </w:rPr>
+            </w:pPr>
+          </w:p>
+        </w:tc>
+        <w:tc>
+          <w:tcPr>
+            <w:tcW w:w="2398" w:type="dxa"/>
+            <w:vAlign w:val="center"/>
+          </w:tcPr>
+          <w:p>
+            <w:pPr>
+              <w:jc w:val="center"/>
+              <w:rPr>
+                <w:rFonts w:ascii="Times New Roman" w:hAnsi="Times New Roman" w:cs="Times New Roman"/>
+              </w:rPr>
+            </w:pPr>
+          </w:p>
+        </w:tc>
+        <w:tc>
+          <w:tcPr>
+            <w:tcW w:w="2698" w:type="dxa"/>
+            <w:vAlign w:val="center"/>
+          </w:tcPr>
+          <w:p>
+            <w:pPr>
+              <w:jc w:val="center"/>
+              <w:rPr>
+                <w:rFonts w:ascii="Times New Roman" w:hAnsi="Times New Roman" w:cs="Times New Roman"/>
+              </w:rPr>
+            </w:pPr>
+          </w:p>
+        </w:tc>
+        <w:tc>
+          <w:tcPr>
+            <w:tcW w:w="1243" w:type="dxa"/>
+            <w:vAlign w:val="center"/>
+          </w:tcPr>
+          <w:p>
+            <w:pPr>
+              <w:jc w:val="center"/>
+              <w:rPr>
+                <w:rFonts w:ascii="Times New Roman" w:hAnsi="Times New Roman" w:cs="Times New Roman"/>
+              </w:rPr>
+            </w:pPr>
+          </w:p>
+        </w:tc>
+      </w:tr>
+      <w:tr>
+        <w:trPr>
+          <w:trHeight w:val="1210"/>
+        </w:trPr>
+        <w:tc>
+          <w:tcPr>
+            <w:tcW w:w="1279" w:type="dxa"/>
+            <w:vMerge/>
+            <w:vAlign w:val="center"/>
+          </w:tcPr>
+          <w:p>
+            <w:pPr>
+              <w:jc w:val="center"/>
+              <w:rPr>
+                <w:rFonts w:ascii="Times New Roman" w:hAnsi="Times New Roman" w:cs="Times New Roman"/>
+              </w:rPr>
+            </w:pPr>
+          </w:p>
+        </w:tc>
+        <w:tc>
+          <w:tcPr>
+            <w:tcW w:w="1402" w:type="dxa"/>
+            <w:vAlign w:val="center"/>
+          </w:tcPr>
+          <w:p>
+            <w:pPr>
+              <w:jc w:val="center"/>
+              <w:rPr>
+                <w:rFonts w:ascii="Times New Roman" w:hAnsi="Times New Roman" w:cs="Times New Roman"/>
+              </w:rPr>
+            </w:pPr>
+            <w:proofErr w:type="spellStart"/>
+            <w:r>
+              <w:rPr>
+                <w:rFonts w:ascii="Times New Roman" w:hAnsi="Times New Roman" w:cs="Times New Roman"/>
+              </w:rPr>
+              <w:t>is_cancelled</w:t>
+            </w:r>
+            <w:proofErr w:type="spellEnd"/>
+          </w:p>
+        </w:tc>
+        <w:tc>
+          <w:tcPr>
+            <w:tcW w:w="695" w:type="dxa"/>
+            <w:vAlign w:val="center"/>
+          </w:tcPr>
+          <w:p>
+            <w:pPr>
+              <w:jc w:val="center"/>
+              <w:rPr>
+                <w:rFonts w:ascii="Times New Roman" w:hAnsi="Times New Roman" w:cs="Times New Roman"/>
+              </w:rPr>
+            </w:pPr>
+          </w:p>
+        </w:tc>
+        <w:tc>
+          <w:tcPr>
+            <w:tcW w:w="731" w:type="dxa"/>
+            <w:vAlign w:val="center"/>
+          </w:tcPr>
+          <w:p>
+            <w:pPr>
+              <w:jc w:val="center"/>
+              <w:rPr>
+                <w:rFonts w:ascii="Times New Roman" w:hAnsi="Times New Roman" w:cs="Times New Roman"/>
+              </w:rPr>
+            </w:pPr>
+          </w:p>
+        </w:tc>
+        <w:tc>
+          <w:tcPr>
+            <w:tcW w:w="2398" w:type="dxa"/>
+            <w:vAlign w:val="center"/>
+          </w:tcPr>
+          <w:p>
+            <w:pPr>
+              <w:jc w:val="center"/>
+              <w:rPr>
+                <w:rFonts w:ascii="Times New Roman" w:hAnsi="Times New Roman" w:cs="Times New Roman"/>
+              </w:rPr>
+            </w:pPr>
+          </w:p>
+        </w:tc>
+        <w:tc>
+          <w:tcPr>
+            <w:tcW w:w="2698" w:type="dxa"/>
+            <w:vAlign w:val="center"/>
+          </w:tcPr>
+          <w:p>
+            <w:pPr>
+              <w:jc w:val="center"/>
+              <w:rPr>
+                <w:rFonts w:ascii="Times New Roman" w:hAnsi="Times New Roman" w:cs="Times New Roman"/>
+              </w:rPr>
+            </w:pPr>
+          </w:p>
+        </w:tc>
+        <w:tc>
+          <w:tcPr>
+            <w:tcW w:w="1243" w:type="dxa"/>
+            <w:vAlign w:val="center"/>
+          </w:tcPr>
+          <w:p>
+            <w:pPr>
+              <w:jc w:val="center"/>
+              <w:rPr>
+                <w:rFonts w:ascii="Times New Roman" w:hAnsi="Times New Roman" w:cs="Times New Roman"/>
+              </w:rPr>
+            </w:pPr>
+          </w:p>
+        </w:tc>
+      </w:tr>
+      <w:tr>
+        <w:trPr>
+          <w:trHeight w:val="1210"/>
+        </w:trPr>
+        <w:tc>
+          <w:tcPr>
+            <w:tcW w:w="1279" w:type="dxa"/>
+            <w:vMerge/>
+            <w:vAlign w:val="center"/>
+          </w:tcPr>
+          <w:p>
+            <w:pPr>
+              <w:jc w:val="center"/>
+              <w:rPr>
+                <w:rFonts w:ascii="Times New Roman" w:hAnsi="Times New Roman" w:cs="Times New Roman"/>
+              </w:rPr>
+            </w:pPr>
+          </w:p>
+        </w:tc>
+        <w:tc>
+          <w:tcPr>
+            <w:tcW w:w="1402" w:type="dxa"/>
+            <w:vAlign w:val="center"/>
+          </w:tcPr>
+          <w:p>
+            <w:pPr>
+              <w:jc w:val="center"/>
+              <w:rPr>
+                <w:rFonts w:ascii="Times New Roman" w:hAnsi="Times New Roman" w:cs="Times New Roman"/>
+              </w:rPr>
+            </w:pPr>
+            <w:r>
+              <w:rPr>
+                <w:rFonts w:ascii="Times New Roman" w:hAnsi="Times New Roman" w:cs="Times New Roman"/>
+              </w:rPr>
+              <w:t>visibility</w:t>
+            </w:r>
+          </w:p>
+        </w:tc>
+        <w:tc>
+          <w:tcPr>
+            <w:tcW w:w="695" w:type="dxa"/>
+            <w:vAlign w:val="center"/>
+          </w:tcPr>
+          <w:p>
+            <w:pPr>
+              <w:jc w:val="center"/>
+              <w:rPr>
+                <w:rFonts w:ascii="Times New Roman" w:hAnsi="Times New Roman" w:cs="Times New Roman"/>
+              </w:rPr>
+            </w:pPr>
+          </w:p>
+        </w:tc>
+        <w:tc>
+          <w:tcPr>
+            <w:tcW w:w="731" w:type="dxa"/>
+            <w:vAlign w:val="center"/>
+          </w:tcPr>
+          <w:p>
+            <w:pPr>
+              <w:jc w:val="center"/>
+              <w:rPr>
+                <w:rFonts w:ascii="Times New Roman" w:hAnsi="Times New Roman" w:cs="Times New Roman"/>
+              </w:rPr>
+            </w:pPr>
+          </w:p>
+        </w:tc>
+        <w:tc>
+          <w:tcPr>
+            <w:tcW w:w="2398" w:type="dxa"/>
+            <w:vAlign w:val="center"/>
+          </w:tcPr>
+          <w:p>
+            <w:pPr>
+              <w:jc w:val="center"/>
+              <w:rPr>
+                <w:rFonts w:ascii="Times New Roman" w:hAnsi="Times New Roman" w:cs="Times New Roman"/>
+              </w:rPr>
+            </w:pPr>
+          </w:p>
+        </w:tc>
+        <w:tc>
+          <w:tcPr>
+            <w:tcW w:w="2698" w:type="dxa"/>
+            <w:vAlign w:val="center"/>
+          </w:tcPr>
+          <w:p>
+            <w:pPr>
+              <w:jc w:val="center"/>
+              <w:rPr>
+                <w:rFonts w:ascii="Times New Roman" w:hAnsi="Times New Roman" w:cs="Times New Roman"/>
+              </w:rPr>
+            </w:pPr>
+          </w:p>
+        </w:tc>
+        <w:tc>
+          <w:tcPr>
+            <w:tcW w:w="1243" w:type="dxa"/>
+            <w:vAlign w:val="center"/>
+          </w:tcPr>
+          <w:p>
+            <w:pPr>
+              <w:jc w:val="center"/>
+              <w:rPr>
+                <w:rFonts w:ascii="Times New Roman" w:hAnsi="Times New Roman" w:cs="Times New Roman"/>
+              </w:rPr>
+            </w:pPr>
+          </w:p>
+        </w:tc>
+      </w:tr>
+      <w:tr>
+        <w:trPr>
+          <w:trHeight w:val="1210"/>
+        </w:trPr>
+        <w:tc>
+          <w:tcPr>
+            <w:tcW w:w="1279" w:type="dxa"/>
+            <w:vMerge/>
+            <w:vAlign w:val="center"/>
+          </w:tcPr>
+          <w:p>
+            <w:pPr>
+              <w:jc w:val="center"/>
+              <w:rPr>
+                <w:rFonts w:ascii="Times New Roman" w:hAnsi="Times New Roman" w:cs="Times New Roman"/>
+              </w:rPr>
+            </w:pPr>
+          </w:p>
+        </w:tc>
+        <w:tc>
+          <w:tcPr>
+            <w:tcW w:w="1402" w:type="dxa"/>
+            <w:vAlign w:val="center"/>
+          </w:tcPr>
+          <w:p>
+            <w:pPr>
+              <w:jc w:val="center"/>
+              <w:rPr>
+                <w:rFonts w:ascii="Times New Roman" w:hAnsi="Times New Roman" w:cs="Times New Roman"/>
+              </w:rPr>
+            </w:pPr>
+            <w:r>
+              <w:rPr>
+                <w:rFonts w:ascii="Times New Roman" w:hAnsi="Times New Roman" w:cs="Times New Roman"/>
+              </w:rPr>
+              <w:t>time</w:t>
+            </w:r>
+          </w:p>
+        </w:tc>
+        <w:tc>
+          <w:tcPr>
+            <w:tcW w:w="695" w:type="dxa"/>
+            <w:vAlign w:val="center"/>
+          </w:tcPr>
+          <w:p>
+            <w:pPr>
+              <w:jc w:val="center"/>
+              <w:rPr>
+                <w:rFonts w:ascii="Times New Roman" w:hAnsi="Times New Roman" w:cs="Times New Roman"/>
+              </w:rPr>
+            </w:pPr>
+          </w:p>
+        </w:tc>
+        <w:tc>
+          <w:tcPr>
+            <w:tcW w:w="731" w:type="dxa"/>
+            <w:vAlign w:val="center"/>
+          </w:tcPr>
+          <w:p>
+            <w:pPr>
+              <w:jc w:val="center"/>
+              <w:rPr>
+                <w:rFonts w:ascii="Times New Roman" w:hAnsi="Times New Roman" w:cs="Times New Roman"/>
+              </w:rPr>
+            </w:pPr>
+          </w:p>
+        </w:tc>
+        <w:tc>
+          <w:tcPr>
+            <w:tcW w:w="2398" w:type="dxa"/>
+            <w:vAlign w:val="center"/>
+          </w:tcPr>
+          <w:p>
+            <w:pPr>
+              <w:jc w:val="center"/>
+              <w:rPr>
+                <w:rFonts w:ascii="Times New Roman" w:hAnsi="Times New Roman" w:cs="Times New Roman"/>
+              </w:rPr>
+            </w:pPr>
+          </w:p>
+        </w:tc>
+        <w:tc>
+          <w:tcPr>
+            <w:tcW w:w="2698" w:type="dxa"/>
+            <w:vAlign w:val="center"/>
+          </w:tcPr>
+          <w:p>
+            <w:pPr>
+              <w:jc w:val="center"/>
+              <w:rPr>
+                <w:rFonts w:ascii="Times New Roman" w:hAnsi="Times New Roman" w:cs="Times New Roman"/>
+              </w:rPr>
+            </w:pPr>
+          </w:p>
+        </w:tc>
+        <w:tc>
+          <w:tcPr>
+            <w:tcW w:w="1243" w:type="dxa"/>
+            <w:vAlign w:val="center"/>
+          </w:tcPr>
+          <w:p>
+            <w:pPr>
+              <w:jc w:val="center"/>
+              <w:rPr>
+                <w:rFonts w:ascii="Times New Roman" w:hAnsi="Times New Roman" w:cs="Times New Roman"/>
+              </w:rPr>
+            </w:pPr>
+          </w:p>
+        </w:tc>
+      </w:tr>
+      <w:tr>
+        <w:trPr>
+          <w:trHeight w:val="1210"/>
+        </w:trPr>
+        <w:tc>
+          <w:tcPr>
+            <w:tcW w:w="1279" w:type="dxa"/>
+            <w:vMerge/>
+            <w:vAlign w:val="center"/>
+          </w:tcPr>
+          <w:p>
+            <w:pPr>
+              <w:jc w:val="center"/>
+              <w:rPr>
+                <w:rFonts w:ascii="Times New Roman" w:hAnsi="Times New Roman" w:cs="Times New Roman"/>
+              </w:rPr>
+            </w:pPr>
+          </w:p>
+        </w:tc>
+        <w:tc>
+          <w:tcPr>
+            <w:tcW w:w="1402" w:type="dxa"/>
+            <w:vAlign w:val="center"/>
+          </w:tcPr>
+          <w:p>
+            <w:pPr>
+              <w:jc w:val="center"/>
+              <w:rPr>
+                <w:rFonts w:ascii="Times New Roman" w:hAnsi="Times New Roman" w:cs="Times New Roman"/>
+              </w:rPr>
+            </w:pPr>
+            <w:r>
+              <w:rPr>
+                <w:rFonts w:ascii="Times New Roman" w:hAnsi="Times New Roman" w:cs="Times New Roman"/>
+              </w:rPr>
+              <w:t>name</w:t>
+            </w:r>
+          </w:p>
+        </w:tc>
+        <w:tc>
+          <w:tcPr>
+            <w:tcW w:w="695" w:type="dxa"/>
+            <w:vAlign w:val="center"/>
+          </w:tcPr>
+          <w:p>
+            <w:pPr>
+              <w:jc w:val="center"/>
+              <w:rPr>
+                <w:rFonts w:ascii="Times New Roman" w:hAnsi="Times New Roman" w:cs="Times New Roman"/>
+              </w:rPr>
+            </w:pPr>
+          </w:p>
+        </w:tc>
+        <w:tc>
+          <w:tcPr>
+            <w:tcW w:w="731" w:type="dxa"/>
+            <w:vAlign w:val="center"/>
+          </w:tcPr>
+          <w:p>
+            <w:pPr>
+              <w:jc w:val="center"/>
+              <w:rPr>
+                <w:rFonts w:ascii="Times New Roman" w:hAnsi="Times New Roman" w:cs="Times New Roman"/>
+              </w:rPr>
+            </w:pPr>
+          </w:p>
+        </w:tc>
+        <w:tc>
+          <w:tcPr>
+            <w:tcW w:w="2398" w:type="dxa"/>
+            <w:vAlign w:val="center"/>
+          </w:tcPr>
+          <w:p>
+            <w:pPr>
+              <w:jc w:val="center"/>
+              <w:rPr>
+                <w:rFonts w:ascii="Times New Roman" w:hAnsi="Times New Roman" w:cs="Times New Roman"/>
+              </w:rPr>
+            </w:pPr>
+          </w:p>
+        </w:tc>
+        <w:tc>
+          <w:tcPr>
+            <w:tcW w:w="2698" w:type="dxa"/>
+            <w:vAlign w:val="center"/>
+          </w:tcPr>
+          <w:p>
+            <w:pPr>
+              <w:jc w:val="center"/>
+              <w:rPr>
+                <w:rFonts w:ascii="Times New Roman" w:hAnsi="Times New Roman" w:cs="Times New Roman"/>
+              </w:rPr>
+            </w:pPr>
+          </w:p>
+        </w:tc>
+        <w:tc>
+          <w:tcPr>
+            <w:tcW w:w="1243" w:type="dxa"/>
+            <w:vAlign w:val="center"/>
+          </w:tcPr>
+          <w:p>
+            <w:pPr>
+              <w:jc w:val="center"/>
+              <w:rPr>
+                <w:rFonts w:ascii="Times New Roman" w:hAnsi="Times New Roman" w:cs="Times New Roman"/>
+              </w:rPr>
+            </w:pPr>
+          </w:p>
+        </w:tc>
+      </w:tr>
+      <w:tr>
+        <w:trPr>
+          <w:trHeight w:val="1210"/>
+        </w:trPr>
+        <w:tc>
+          <w:tcPr>
+            <w:tcW w:w="1279" w:type="dxa"/>
+            <w:vMerge/>
+            <w:vAlign w:val="center"/>
+          </w:tcPr>
+          <w:p>
+            <w:pPr>
+              <w:jc w:val="center"/>
+              <w:rPr>
+                <w:rFonts w:ascii="Times New Roman" w:hAnsi="Times New Roman" w:cs="Times New Roman"/>
+              </w:rPr>
+            </w:pPr>
+          </w:p>
+        </w:tc>
+        <w:tc>
+          <w:tcPr>
+            <w:tcW w:w="1402" w:type="dxa"/>
+            <w:vAlign w:val="center"/>
+          </w:tcPr>
+          <w:p>
+            <w:pPr>
+              <w:jc w:val="center"/>
+              <w:rPr>
+                <w:rFonts w:ascii="Times New Roman" w:hAnsi="Times New Roman" w:cs="Times New Roman"/>
+              </w:rPr>
+            </w:pPr>
+            <w:proofErr w:type="spellStart"/>
+            <w:r>
+              <w:rPr>
+                <w:rFonts w:ascii="Times New Roman" w:hAnsi="Times New Roman" w:cs="Times New Roman"/>
+              </w:rPr>
+              <w:t>event_type</w:t>
+            </w:r>
+            <w:proofErr w:type="spellEnd"/>
+          </w:p>
+        </w:tc>
+        <w:tc>
+          <w:tcPr>
+            <w:tcW w:w="695" w:type="dxa"/>
+            <w:vAlign w:val="center"/>
+          </w:tcPr>
+          <w:p>
+            <w:pPr>
+              <w:jc w:val="center"/>
+              <w:rPr>
+                <w:rFonts w:ascii="Times New Roman" w:hAnsi="Times New Roman" w:cs="Times New Roman"/>
+              </w:rPr>
+            </w:pPr>
+          </w:p>
+        </w:tc>
+        <w:tc>
+          <w:tcPr>
+            <w:tcW w:w="731" w:type="dxa"/>
+            <w:vAlign w:val="center"/>
+          </w:tcPr>
+          <w:p>
+            <w:pPr>
+              <w:jc w:val="center"/>
+              <w:rPr>
+                <w:rFonts w:ascii="Times New Roman" w:hAnsi="Times New Roman" w:cs="Times New Roman"/>
+              </w:rPr>
+            </w:pPr>
+          </w:p>
+        </w:tc>
+        <w:tc>
+          <w:tcPr>
+            <w:tcW w:w="2398" w:type="dxa"/>
+            <w:vAlign w:val="center"/>
+          </w:tcPr>
+          <w:p>
+            <w:pPr>
+              <w:jc w:val="center"/>
+              <w:rPr>
+                <w:rFonts w:ascii="Times New Roman" w:hAnsi="Times New Roman" w:cs="Times New Roman"/>
+              </w:rPr>
+            </w:pPr>
+          </w:p>
+        </w:tc>
+        <w:tc>
+          <w:tcPr>
+            <w:tcW w:w="2698" w:type="dxa"/>
+            <w:vAlign w:val="center"/>
+          </w:tcPr>
+          <w:p>
+            <w:pPr>
+              <w:jc w:val="center"/>
+              <w:rPr>
+                <w:rFonts w:ascii="Times New Roman" w:hAnsi="Times New Roman" w:cs="Times New Roman"/>
+              </w:rPr>
+            </w:pPr>
+          </w:p>
+        </w:tc>
+        <w:tc>
+          <w:tcPr>
+            <w:tcW w:w="1243" w:type="dxa"/>
+            <w:vAlign w:val="center"/>
+          </w:tcPr>
+          <w:p>
+            <w:pPr>
+              <w:jc w:val="center"/>
+              <w:rPr>
+                <w:rFonts w:ascii="Times New Roman" w:hAnsi="Times New Roman" w:cs="Times New Roman"/>
+              </w:rPr>
+            </w:pPr>
+          </w:p>
+        </w:tc>
+      </w:tr>
+      <w:tr>
+        <w:trPr>
+          <w:trHeight w:val="1210"/>
+        </w:trPr>
+        <w:tc>
+          <w:tcPr>
+            <w:tcW w:w="1279" w:type="dxa"/>
+            <w:vMerge/>
+            <w:vAlign w:val="center"/>
+          </w:tcPr>
+          <w:p>
+            <w:pPr>
+              <w:jc w:val="center"/>
+              <w:rPr>
+                <w:rFonts w:ascii="Times New Roman" w:hAnsi="Times New Roman" w:cs="Times New Roman"/>
+              </w:rPr>
+            </w:pPr>
+          </w:p>
+        </w:tc>
+        <w:tc>
+          <w:tcPr>
+            <w:tcW w:w="1402" w:type="dxa"/>
+            <w:vAlign w:val="center"/>
+          </w:tcPr>
+          <w:p>
+            <w:pPr>
+              <w:jc w:val="center"/>
+              <w:rPr>
+                <w:rFonts w:ascii="Times New Roman" w:hAnsi="Times New Roman" w:cs="Times New Roman"/>
+              </w:rPr>
+            </w:pPr>
+            <w:proofErr w:type="spellStart"/>
+            <w:r>
+              <w:rPr>
+                <w:rFonts w:ascii="Times New Roman" w:hAnsi="Times New Roman" w:cs="Times New Roman"/>
+              </w:rPr>
+              <w:t>hosted_by</w:t>
+            </w:r>
+            <w:proofErr w:type="spellEnd"/>
+          </w:p>
+        </w:tc>
+        <w:tc>
+          <w:tcPr>
+            <w:tcW w:w="695" w:type="dxa"/>
+            <w:vAlign w:val="center"/>
+          </w:tcPr>
+          <w:p>
+            <w:pPr>
+              <w:jc w:val="center"/>
+              <w:rPr>
+                <w:rFonts w:ascii="Times New Roman" w:hAnsi="Times New Roman" w:cs="Times New Roman"/>
+              </w:rPr>
+            </w:pPr>
+          </w:p>
+        </w:tc>
+        <w:tc>
+          <w:tcPr>
+            <w:tcW w:w="731" w:type="dxa"/>
+            <w:vAlign w:val="center"/>
+          </w:tcPr>
+          <w:p>
+            <w:pPr>
+              <w:jc w:val="center"/>
+              <w:rPr>
+                <w:rFonts w:ascii="Times New Roman" w:hAnsi="Times New Roman" w:cs="Times New Roman"/>
+              </w:rPr>
+            </w:pPr>
+          </w:p>
+        </w:tc>
+        <w:tc>
+          <w:tcPr>
+            <w:tcW w:w="2398" w:type="dxa"/>
+            <w:vAlign w:val="center"/>
+          </w:tcPr>
+          <w:p>
+            <w:pPr>
+              <w:jc w:val="center"/>
+              <w:rPr>
+                <w:rFonts w:ascii="Times New Roman" w:hAnsi="Times New Roman" w:cs="Times New Roman"/>
+              </w:rPr>
+            </w:pPr>
+          </w:p>
+        </w:tc>
+        <w:tc>
+          <w:tcPr>
+            <w:tcW w:w="2698" w:type="dxa"/>
+            <w:vAlign w:val="center"/>
+          </w:tcPr>
+          <w:p>
+            <w:pPr>
+              <w:jc w:val="center"/>
+              <w:rPr>
+                <w:rFonts w:ascii="Times New Roman" w:hAnsi="Times New Roman" w:cs="Times New Roman"/>
+              </w:rPr>
+            </w:pPr>
+          </w:p>
+        </w:tc>
+        <w:tc>
+          <w:tcPr>
+            <w:tcW w:w="1243" w:type="dxa"/>
+            <w:vAlign w:val="center"/>
+          </w:tcPr>
+          <w:p>
+            <w:pPr>
+              <w:jc w:val="center"/>
+              <w:rPr>
+                <w:rFonts w:ascii="Times New Roman" w:hAnsi="Times New Roman" w:cs="Times New Roman"/>
+              </w:rPr>
+            </w:pPr>
+          </w:p>
+        </w:tc>
+      </w:tr>
+      <w:tr>
+        <w:trPr>
+          <w:trHeight w:val="1210"/>
+        </w:trPr>
+        <w:tc>
+          <w:tcPr>
+            <w:tcW w:w="1279" w:type="dxa"/>
+            <w:vMerge w:val="restart"/>
+            <w:vAlign w:val="center"/>
+          </w:tcPr>
+          <w:p>
+            <w:pPr>
+              <w:jc w:val="center"/>
+              <w:rPr>
+                <w:rFonts w:ascii="Times New Roman" w:hAnsi="Times New Roman" w:cs="Times New Roman"/>
+              </w:rPr>
+            </w:pPr>
+            <w:r>
+              <w:rPr>
+                <w:rFonts w:ascii="Times New Roman" w:hAnsi="Times New Roman" w:cs="Times New Roman"/>
+              </w:rPr>
+              <w:t>Organization</w:t>
+            </w:r>
+          </w:p>
+        </w:tc>
+        <w:tc>
+          <w:tcPr>
+            <w:tcW w:w="1402" w:type="dxa"/>
+            <w:vAlign w:val="center"/>
+          </w:tcPr>
+          <w:p>
+            <w:pPr>
+              <w:jc w:val="center"/>
+              <w:rPr>
+                <w:rFonts w:ascii="Times New Roman" w:hAnsi="Times New Roman" w:cs="Times New Roman"/>
+              </w:rPr>
+            </w:pPr>
+            <w:proofErr w:type="spellStart"/>
+            <w:r>
+              <w:rPr>
+                <w:rFonts w:ascii="Times New Roman" w:hAnsi="Times New Roman" w:cs="Times New Roman"/>
+              </w:rPr>
+              <w:t>organization_id</w:t>
+            </w:r>
+            <w:proofErr w:type="spellEnd"/>
+          </w:p>
+        </w:tc>
+        <w:tc>
+          <w:tcPr>
+            <w:tcW w:w="695" w:type="dxa"/>
+            <w:vAlign w:val="center"/>
+          </w:tcPr>
+          <w:p>
+            <w:pPr>
+              <w:jc w:val="center"/>
+              <w:rPr>
+                <w:rFonts w:ascii="Times New Roman" w:hAnsi="Times New Roman" w:cs="Times New Roman"/>
+              </w:rPr>
+            </w:pPr>
+          </w:p>
+        </w:tc>
+        <w:tc>
+          <w:tcPr>
+            <w:tcW w:w="731" w:type="dxa"/>
+            <w:vAlign w:val="center"/>
+          </w:tcPr>
+          <w:p>
+            <w:pPr>
+              <w:jc w:val="center"/>
+              <w:rPr>
+                <w:rFonts w:ascii="Times New Roman" w:hAnsi="Times New Roman" w:cs="Times New Roman"/>
+              </w:rPr>
+            </w:pPr>
+          </w:p>
+        </w:tc>
+        <w:tc>
+          <w:tcPr>
+            <w:tcW w:w="2398" w:type="dxa"/>
+            <w:vAlign w:val="center"/>
+          </w:tcPr>
+          <w:p>
+            <w:pPr>
+              <w:jc w:val="center"/>
+              <w:rPr>
+                <w:rFonts w:ascii="Times New Roman" w:hAnsi="Times New Roman" w:cs="Times New Roman"/>
+              </w:rPr>
+            </w:pPr>
+          </w:p>
+        </w:tc>
+        <w:tc>
+          <w:tcPr>
+            <w:tcW w:w="2698" w:type="dxa"/>
+            <w:vAlign w:val="center"/>
+          </w:tcPr>
+          <w:p>
+            <w:pPr>
+              <w:jc w:val="center"/>
+              <w:rPr>
+                <w:rFonts w:ascii="Times New Roman" w:hAnsi="Times New Roman" w:cs="Times New Roman"/>
+              </w:rPr>
+            </w:pPr>
+          </w:p>
+        </w:tc>
+        <w:tc>
+          <w:tcPr>
+            <w:tcW w:w="1243" w:type="dxa"/>
+            <w:vAlign w:val="center"/>
+          </w:tcPr>
+          <w:p>
+            <w:pPr>
+              <w:jc w:val="center"/>
+              <w:rPr>
+                <w:rFonts w:ascii="Times New Roman" w:hAnsi="Times New Roman" w:cs="Times New Roman"/>
+              </w:rPr>
+            </w:pPr>
+          </w:p>
+        </w:tc>
+      </w:tr>
+      <w:tr>
+        <w:trPr>
+          <w:trHeight w:val="1210"/>
+        </w:trPr>
+        <w:tc>
+          <w:tcPr>
+            <w:tcW w:w="1279" w:type="dxa"/>
+            <w:vMerge/>
+            <w:vAlign w:val="center"/>
+          </w:tcPr>
+          <w:p>
+            <w:pPr>
+              <w:jc w:val="center"/>
+              <w:rPr>
+                <w:rFonts w:ascii="Times New Roman" w:hAnsi="Times New Roman" w:cs="Times New Roman"/>
+              </w:rPr>
+            </w:pPr>
+          </w:p>
+        </w:tc>
+        <w:tc>
+          <w:tcPr>
+            <w:tcW w:w="1402" w:type="dxa"/>
+            <w:vAlign w:val="center"/>
+          </w:tcPr>
+          <w:p>
+            <w:pPr>
+              <w:jc w:val="center"/>
+              <w:rPr>
+                <w:rFonts w:ascii="Times New Roman" w:hAnsi="Times New Roman" w:cs="Times New Roman"/>
+              </w:rPr>
+            </w:pPr>
+            <w:r>
+              <w:rPr>
+                <w:rFonts w:ascii="Times New Roman" w:hAnsi="Times New Roman" w:cs="Times New Roman"/>
+              </w:rPr>
+              <w:t>name</w:t>
+            </w:r>
+          </w:p>
+        </w:tc>
+        <w:tc>
+          <w:tcPr>
+            <w:tcW w:w="695" w:type="dxa"/>
+            <w:vAlign w:val="center"/>
+          </w:tcPr>
+          <w:p>
+            <w:pPr>
+              <w:jc w:val="center"/>
+              <w:rPr>
+                <w:rFonts w:ascii="Times New Roman" w:hAnsi="Times New Roman" w:cs="Times New Roman"/>
+              </w:rPr>
+            </w:pPr>
+            <w:bookmarkStart w:id="0" w:name="_GoBack"/>
+            <w:bookmarkEnd w:id="0"/>
+          </w:p>
+        </w:tc>
+        <w:tc>
+          <w:tcPr>
+            <w:tcW w:w="731" w:type="dxa"/>
+            <w:vAlign w:val="center"/>
+          </w:tcPr>
+          <w:p>
+            <w:pPr>
+              <w:jc w:val="center"/>
+              <w:rPr>
+                <w:rFonts w:ascii="Times New Roman" w:hAnsi="Times New Roman" w:cs="Times New Roman"/>
+              </w:rPr>
+            </w:pPr>
+          </w:p>
+        </w:tc>
+        <w:tc>
+          <w:tcPr>
+            <w:tcW w:w="2398" w:type="dxa"/>
+            <w:vAlign w:val="center"/>
+          </w:tcPr>
+          <w:p>
+            <w:pPr>
+              <w:jc w:val="center"/>
+              <w:rPr>
+                <w:rFonts w:ascii="Times New Roman" w:hAnsi="Times New Roman" w:cs="Times New Roman"/>
+              </w:rPr>
+            </w:pPr>
+          </w:p>
+        </w:tc>
+        <w:tc>
+          <w:tcPr>
+            <w:tcW w:w="2698" w:type="dxa"/>
+            <w:vAlign w:val="center"/>
+          </w:tcPr>
+          <w:p>
+            <w:pPr>
+              <w:jc w:val="center"/>
+              <w:rPr>
+                <w:rFonts w:ascii="Times New Roman" w:hAnsi="Times New Roman" w:cs="Times New Roman"/>
+              </w:rPr>
+            </w:pPr>
+          </w:p>
+        </w:tc>
+        <w:tc>
+          <w:tcPr>
+            <w:tcW w:w="1243" w:type="dxa"/>
+            <w:vAlign w:val="center"/>
+          </w:tcPr>
+          <w:p>
+            <w:pPr>
+              <w:jc w:val="center"/>
+              <w:rPr>
+                <w:rFonts w:ascii="Times New Roman" w:hAnsi="Times New Roman" w:cs="Times New Roman"/>
+              </w:rPr>
+            </w:pPr>
+          </w:p>
+        </w:tc>
+      </w:tr>
+      <w:tr>
+        <w:trPr>
+          <w:trHeight w:val="1210"/>
+        </w:trPr>
+        <w:tc>
+          <w:tcPr>
+            <w:tcW w:w="1279" w:type="dxa"/>
+            <w:vMerge/>
+            <w:vAlign w:val="center"/>
+          </w:tcPr>
+          <w:p>
+            <w:pPr>
+              <w:jc w:val="center"/>
+              <w:rPr>
+                <w:rFonts w:ascii="Times New Roman" w:hAnsi="Times New Roman" w:cs="Times New Roman"/>
+              </w:rPr>
+            </w:pPr>
+          </w:p>
+        </w:tc>
+        <w:tc>
+          <w:tcPr>
+            <w:tcW w:w="1402" w:type="dxa"/>
+            <w:vAlign w:val="center"/>
+          </w:tcPr>
+          <w:p>
+            <w:pPr>
+              <w:jc w:val="center"/>
+              <w:rPr>
+                <w:rFonts w:ascii="Times New Roman" w:hAnsi="Times New Roman" w:cs="Times New Roman"/>
+              </w:rPr>
+            </w:pPr>
+            <w:r>
+              <w:rPr>
+                <w:rFonts w:ascii="Times New Roman" w:hAnsi="Times New Roman" w:cs="Times New Roman"/>
+              </w:rPr>
+              <w:t>description</w:t>
+            </w:r>
+          </w:p>
+        </w:tc>
+        <w:tc>
+          <w:tcPr>
+            <w:tcW w:w="695" w:type="dxa"/>
+            <w:vAlign w:val="center"/>
+          </w:tcPr>
+          <w:p>
+            <w:pPr>
+              <w:jc w:val="center"/>
+              <w:rPr>
+                <w:rFonts w:ascii="Times New Roman" w:hAnsi="Times New Roman" w:cs="Times New Roman"/>
+              </w:rPr>
+            </w:pPr>
+          </w:p>
+        </w:tc>
+        <w:tc>
+          <w:tcPr>
+            <w:tcW w:w="731" w:type="dxa"/>
+            <w:vAlign w:val="center"/>
+          </w:tcPr>
+          <w:p>
+            <w:pPr>
+              <w:jc w:val="center"/>
+              <w:rPr>
+                <w:rFonts w:ascii="Times New Roman" w:hAnsi="Times New Roman" w:cs="Times New Roman"/>
+              </w:rPr>
+            </w:pPr>
+          </w:p>
+        </w:tc>
+        <w:tc>
+          <w:tcPr>
+            <w:tcW w:w="2398" w:type="dxa"/>
+            <w:vAlign w:val="center"/>
+          </w:tcPr>
+          <w:p>
+            <w:pPr>
+              <w:jc w:val="center"/>
+              <w:rPr>
+                <w:rFonts w:ascii="Times New Roman" w:hAnsi="Times New Roman" w:cs="Times New Roman"/>
+              </w:rPr>
+            </w:pPr>
+          </w:p>
+        </w:tc>
+        <w:tc>
+          <w:tcPr>
+            <w:tcW w:w="2698" w:type="dxa"/>
+            <w:vAlign w:val="center"/>
+          </w:tcPr>
+          <w:p>
+            <w:pPr>
+              <w:jc w:val="center"/>
+              <w:rPr>
+                <w:rFonts w:ascii="Times New Roman" w:hAnsi="Times New Roman" w:cs="Times New Roman"/>
+              </w:rPr>
+            </w:pPr>
+          </w:p>
+        </w:tc>
+        <w:tc>
+          <w:tcPr>
+            <w:tcW w:w="1243" w:type="dxa"/>
+            <w:vAlign w:val="center"/>
+          </w:tcPr>
+          <w:p>
+            <w:pPr>
+              <w:jc w:val="center"/>
+              <w:rPr>
+                <w:rFonts w:ascii="Times New Roman" w:hAnsi="Times New Roman" w:cs="Times New Roman"/>
+              </w:rPr>
+            </w:pPr>
+          </w:p>
+        </w:tc>
+      </w:tr>
+      <w:tr>
+        <w:trPr>
+          <w:trHeight w:val="1210"/>
+        </w:trPr>
+        <w:tc>
+          <w:tcPr>
+            <w:tcW w:w="1279" w:type="dxa"/>
+            <w:vMerge/>
+            <w:vAlign w:val="center"/>
+          </w:tcPr>
+          <w:p>
+            <w:pPr>
+              <w:jc w:val="center"/>
+              <w:rPr>
+                <w:rFonts w:ascii="Times New Roman" w:hAnsi="Times New Roman" w:cs="Times New Roman"/>
+              </w:rPr>
+            </w:pPr>
+          </w:p>
+        </w:tc>
+        <w:tc>
+          <w:tcPr>
+            <w:tcW w:w="1402" w:type="dxa"/>
+            <w:vAlign w:val="center"/>
+          </w:tcPr>
+          <w:p>
+            <w:pPr>
+              <w:jc w:val="center"/>
+              <w:rPr>
+                <w:rFonts w:ascii="Times New Roman" w:hAnsi="Times New Roman" w:cs="Times New Roman"/>
+              </w:rPr>
+            </w:pPr>
+            <w:r>
+              <w:rPr>
+                <w:rFonts w:ascii="Times New Roman" w:hAnsi="Times New Roman" w:cs="Times New Roman"/>
+              </w:rPr>
+              <w:t>privacy</w:t>
+            </w:r>
+          </w:p>
+        </w:tc>
+        <w:tc>
+          <w:tcPr>
+            <w:tcW w:w="695" w:type="dxa"/>
+            <w:vAlign w:val="center"/>
+          </w:tcPr>
+          <w:p>
+            <w:pPr>
+              <w:jc w:val="center"/>
+              <w:rPr>
+                <w:rFonts w:ascii="Times New Roman" w:hAnsi="Times New Roman" w:cs="Times New Roman"/>
+              </w:rPr>
+            </w:pPr>
+          </w:p>
+        </w:tc>
+        <w:tc>
+          <w:tcPr>
+            <w:tcW w:w="731" w:type="dxa"/>
+            <w:vAlign w:val="center"/>
+          </w:tcPr>
+          <w:p>
+            <w:pPr>
+              <w:jc w:val="center"/>
+              <w:rPr>
+                <w:rFonts w:ascii="Times New Roman" w:hAnsi="Times New Roman" w:cs="Times New Roman"/>
+              </w:rPr>
+            </w:pPr>
+          </w:p>
+        </w:tc>
+        <w:tc>
+          <w:tcPr>
+            <w:tcW w:w="2398" w:type="dxa"/>
+            <w:vAlign w:val="center"/>
+          </w:tcPr>
+          <w:p>
+            <w:pPr>
+              <w:jc w:val="center"/>
+              <w:rPr>
+                <w:rFonts w:ascii="Times New Roman" w:hAnsi="Times New Roman" w:cs="Times New Roman"/>
+              </w:rPr>
+            </w:pPr>
+          </w:p>
+        </w:tc>
+        <w:tc>
+          <w:tcPr>
+            <w:tcW w:w="2698" w:type="dxa"/>
+            <w:vAlign w:val="center"/>
+          </w:tcPr>
+          <w:p>
+            <w:pPr>
+              <w:jc w:val="center"/>
+              <w:rPr>
+                <w:rFonts w:ascii="Times New Roman" w:hAnsi="Times New Roman" w:cs="Times New Roman"/>
+              </w:rPr>
+            </w:pPr>
+          </w:p>
+        </w:tc>
+        <w:tc>
+          <w:tcPr>
+            <w:tcW w:w="1243" w:type="dxa"/>
+            <w:vAlign w:val="center"/>
+          </w:tcPr>
+          <w:p>
+            <w:pPr>
+              <w:jc w:val="center"/>
+              <w:rPr>
+                <w:rFonts w:ascii="Times New Roman" w:hAnsi="Times New Roman" w:cs="Times New Roman"/>
+              </w:rPr>
+            </w:pPr>
+          </w:p>
+        </w:tc>
+      </w:tr>
+      <w:tr>
+        <w:trPr>
+          <w:trHeight w:val="1210"/>
+        </w:trPr>
+        <w:tc>
+          <w:tcPr>
+            <w:tcW w:w="1279" w:type="dxa"/>
+            <w:vMerge/>
+            <w:vAlign w:val="center"/>
+          </w:tcPr>
+          <w:p>
+            <w:pPr>
+              <w:jc w:val="center"/>
+              <w:rPr>
+                <w:rFonts w:ascii="Times New Roman" w:hAnsi="Times New Roman" w:cs="Times New Roman"/>
+              </w:rPr>
+            </w:pPr>
+          </w:p>
+        </w:tc>
+        <w:tc>
+          <w:tcPr>
+            <w:tcW w:w="1402" w:type="dxa"/>
+            <w:vAlign w:val="center"/>
+          </w:tcPr>
+          <w:p>
+            <w:pPr>
+              <w:jc w:val="center"/>
+              <w:rPr>
+                <w:rFonts w:ascii="Times New Roman" w:hAnsi="Times New Roman" w:cs="Times New Roman"/>
+              </w:rPr>
+            </w:pPr>
+            <w:r>
+              <w:rPr>
+                <w:rFonts w:ascii="Times New Roman" w:hAnsi="Times New Roman" w:cs="Times New Roman"/>
+              </w:rPr>
+              <w:t>requirements</w:t>
+            </w:r>
           </w:p>
         </w:tc>
         <w:tc>

</xml_diff>